<commit_message>
Cleaned up schedule view
Cleaned up
</commit_message>
<xml_diff>
--- a/Reck notes.docx
+++ b/Reck notes.docx
@@ -272,6 +272,2768 @@
         <w:t>Booklet.razor</w:t>
       </w:r>
       <w:proofErr w:type="spellEnd"/>
+    </w:p>
+    <w:p>
+      <w:pPr>
+        <w:spacing w:line="480" w:lineRule="auto"/>
+        <w:rPr>
+          <w:rFonts w:ascii="Times New Roman" w:hAnsi="Times New Roman" w:cs="Times New Roman"/>
+          <w:sz w:val="24"/>
+          <w:szCs w:val="24"/>
+        </w:rPr>
+      </w:pPr>
+    </w:p>
+    <w:p>
+      <w:pPr>
+        <w:pStyle w:val="ListParagraph"/>
+        <w:numPr>
+          <w:ilvl w:val="0"/>
+          <w:numId w:val="1"/>
+        </w:numPr>
+        <w:autoSpaceDE w:val="0"/>
+        <w:autoSpaceDN w:val="0"/>
+        <w:adjustRightInd w:val="0"/>
+        <w:spacing w:after="0" w:line="240" w:lineRule="auto"/>
+        <w:rPr>
+          <w:rFonts w:ascii="Cascadia Mono" w:hAnsi="Cascadia Mono" w:cs="Cascadia Mono"/>
+          <w:color w:val="000000"/>
+          <w:sz w:val="19"/>
+          <w:szCs w:val="19"/>
+        </w:rPr>
+      </w:pPr>
+      <w:r>
+        <w:rPr>
+          <w:rFonts w:ascii="Cascadia Mono" w:hAnsi="Cascadia Mono" w:cs="Cascadia Mono"/>
+          <w:color w:val="0000FF"/>
+          <w:sz w:val="19"/>
+          <w:szCs w:val="19"/>
+        </w:rPr>
+        <w:t>&lt;</w:t>
+      </w:r>
+      <w:r>
+        <w:rPr>
+          <w:rFonts w:ascii="Cascadia Mono" w:hAnsi="Cascadia Mono" w:cs="Cascadia Mono"/>
+          <w:color w:val="800000"/>
+          <w:sz w:val="19"/>
+          <w:szCs w:val="19"/>
+        </w:rPr>
+        <w:t>h3</w:t>
+      </w:r>
+      <w:r>
+        <w:rPr>
+          <w:rFonts w:ascii="Cascadia Mono" w:hAnsi="Cascadia Mono" w:cs="Cascadia Mono"/>
+          <w:color w:val="0000FF"/>
+          <w:sz w:val="19"/>
+          <w:szCs w:val="19"/>
+        </w:rPr>
+        <w:t>&gt;</w:t>
+      </w:r>
+      <w:proofErr w:type="spellStart"/>
+      <w:r>
+        <w:rPr>
+          <w:rFonts w:ascii="Cascadia Mono" w:hAnsi="Cascadia Mono" w:cs="Cascadia Mono"/>
+          <w:color w:val="000000"/>
+          <w:sz w:val="19"/>
+          <w:szCs w:val="19"/>
+        </w:rPr>
+        <w:t>ClassScheduler</w:t>
+      </w:r>
+      <w:proofErr w:type="spellEnd"/>
+      <w:r>
+        <w:rPr>
+          <w:rFonts w:ascii="Cascadia Mono" w:hAnsi="Cascadia Mono" w:cs="Cascadia Mono"/>
+          <w:color w:val="0000FF"/>
+          <w:sz w:val="19"/>
+          <w:szCs w:val="19"/>
+        </w:rPr>
+        <w:t>&lt;/</w:t>
+      </w:r>
+      <w:r>
+        <w:rPr>
+          <w:rFonts w:ascii="Cascadia Mono" w:hAnsi="Cascadia Mono" w:cs="Cascadia Mono"/>
+          <w:color w:val="800000"/>
+          <w:sz w:val="19"/>
+          <w:szCs w:val="19"/>
+        </w:rPr>
+        <w:t>h3</w:t>
+      </w:r>
+      <w:r>
+        <w:rPr>
+          <w:rFonts w:ascii="Cascadia Mono" w:hAnsi="Cascadia Mono" w:cs="Cascadia Mono"/>
+          <w:color w:val="0000FF"/>
+          <w:sz w:val="19"/>
+          <w:szCs w:val="19"/>
+        </w:rPr>
+        <w:t>&gt;</w:t>
+      </w:r>
+    </w:p>
+    <w:p>
+      <w:pPr>
+        <w:pStyle w:val="ListParagraph"/>
+        <w:numPr>
+          <w:ilvl w:val="0"/>
+          <w:numId w:val="1"/>
+        </w:numPr>
+        <w:autoSpaceDE w:val="0"/>
+        <w:autoSpaceDN w:val="0"/>
+        <w:adjustRightInd w:val="0"/>
+        <w:spacing w:after="0" w:line="240" w:lineRule="auto"/>
+        <w:rPr>
+          <w:rFonts w:ascii="Cascadia Mono" w:hAnsi="Cascadia Mono" w:cs="Cascadia Mono"/>
+          <w:color w:val="000000"/>
+          <w:sz w:val="19"/>
+          <w:szCs w:val="19"/>
+        </w:rPr>
+      </w:pPr>
+    </w:p>
+    <w:p>
+      <w:pPr>
+        <w:pStyle w:val="ListParagraph"/>
+        <w:numPr>
+          <w:ilvl w:val="0"/>
+          <w:numId w:val="1"/>
+        </w:numPr>
+        <w:autoSpaceDE w:val="0"/>
+        <w:autoSpaceDN w:val="0"/>
+        <w:adjustRightInd w:val="0"/>
+        <w:spacing w:after="0" w:line="240" w:lineRule="auto"/>
+        <w:rPr>
+          <w:rFonts w:ascii="Cascadia Mono" w:hAnsi="Cascadia Mono" w:cs="Cascadia Mono"/>
+          <w:color w:val="000000"/>
+          <w:sz w:val="19"/>
+          <w:szCs w:val="19"/>
+        </w:rPr>
+      </w:pPr>
+      <w:r>
+        <w:rPr>
+          <w:rFonts w:ascii="Cascadia Mono" w:hAnsi="Cascadia Mono" w:cs="Cascadia Mono"/>
+          <w:color w:val="000000"/>
+          <w:sz w:val="19"/>
+          <w:szCs w:val="19"/>
+        </w:rPr>
+        <w:t xml:space="preserve">@page </w:t>
+      </w:r>
+      <w:r>
+        <w:rPr>
+          <w:rFonts w:ascii="Cascadia Mono" w:hAnsi="Cascadia Mono" w:cs="Cascadia Mono"/>
+          <w:color w:val="A31515"/>
+          <w:sz w:val="19"/>
+          <w:szCs w:val="19"/>
+        </w:rPr>
+        <w:t>"/</w:t>
+      </w:r>
+      <w:proofErr w:type="spellStart"/>
+      <w:r>
+        <w:rPr>
+          <w:rFonts w:ascii="Cascadia Mono" w:hAnsi="Cascadia Mono" w:cs="Cascadia Mono"/>
+          <w:color w:val="A31515"/>
+          <w:sz w:val="19"/>
+          <w:szCs w:val="19"/>
+        </w:rPr>
+        <w:t>ClassData</w:t>
+      </w:r>
+      <w:proofErr w:type="spellEnd"/>
+      <w:r>
+        <w:rPr>
+          <w:rFonts w:ascii="Cascadia Mono" w:hAnsi="Cascadia Mono" w:cs="Cascadia Mono"/>
+          <w:color w:val="A31515"/>
+          <w:sz w:val="19"/>
+          <w:szCs w:val="19"/>
+        </w:rPr>
+        <w:t>"</w:t>
+      </w:r>
+    </w:p>
+    <w:p>
+      <w:pPr>
+        <w:pStyle w:val="ListParagraph"/>
+        <w:numPr>
+          <w:ilvl w:val="0"/>
+          <w:numId w:val="1"/>
+        </w:numPr>
+        <w:autoSpaceDE w:val="0"/>
+        <w:autoSpaceDN w:val="0"/>
+        <w:adjustRightInd w:val="0"/>
+        <w:spacing w:after="0" w:line="240" w:lineRule="auto"/>
+        <w:rPr>
+          <w:rFonts w:ascii="Cascadia Mono" w:hAnsi="Cascadia Mono" w:cs="Cascadia Mono"/>
+          <w:color w:val="000000"/>
+          <w:sz w:val="19"/>
+          <w:szCs w:val="19"/>
+        </w:rPr>
+      </w:pPr>
+      <w:r>
+        <w:rPr>
+          <w:rFonts w:ascii="Cascadia Mono" w:hAnsi="Cascadia Mono" w:cs="Cascadia Mono"/>
+          <w:color w:val="000000"/>
+          <w:sz w:val="19"/>
+          <w:szCs w:val="19"/>
+        </w:rPr>
+        <w:t>@</w:t>
+      </w:r>
+      <w:r>
+        <w:rPr>
+          <w:rFonts w:ascii="Cascadia Mono" w:hAnsi="Cascadia Mono" w:cs="Cascadia Mono"/>
+          <w:color w:val="0000FF"/>
+          <w:sz w:val="19"/>
+          <w:szCs w:val="19"/>
+        </w:rPr>
+        <w:t>using</w:t>
+      </w:r>
+      <w:r>
+        <w:rPr>
+          <w:rFonts w:ascii="Cascadia Mono" w:hAnsi="Cascadia Mono" w:cs="Cascadia Mono"/>
+          <w:color w:val="000000"/>
+          <w:sz w:val="19"/>
+          <w:szCs w:val="19"/>
+        </w:rPr>
+        <w:t xml:space="preserve"> Data</w:t>
+      </w:r>
+    </w:p>
+    <w:p>
+      <w:pPr>
+        <w:pStyle w:val="ListParagraph"/>
+        <w:numPr>
+          <w:ilvl w:val="0"/>
+          <w:numId w:val="1"/>
+        </w:numPr>
+        <w:autoSpaceDE w:val="0"/>
+        <w:autoSpaceDN w:val="0"/>
+        <w:adjustRightInd w:val="0"/>
+        <w:spacing w:after="0" w:line="240" w:lineRule="auto"/>
+        <w:rPr>
+          <w:rFonts w:ascii="Cascadia Mono" w:hAnsi="Cascadia Mono" w:cs="Cascadia Mono"/>
+          <w:color w:val="000000"/>
+          <w:sz w:val="19"/>
+          <w:szCs w:val="19"/>
+        </w:rPr>
+      </w:pPr>
+      <w:r>
+        <w:rPr>
+          <w:rFonts w:ascii="Cascadia Mono" w:hAnsi="Cascadia Mono" w:cs="Cascadia Mono"/>
+          <w:color w:val="000000"/>
+          <w:sz w:val="19"/>
+          <w:szCs w:val="19"/>
+        </w:rPr>
+        <w:t>@</w:t>
+      </w:r>
+      <w:r>
+        <w:rPr>
+          <w:rFonts w:ascii="Cascadia Mono" w:hAnsi="Cascadia Mono" w:cs="Cascadia Mono"/>
+          <w:color w:val="0000FF"/>
+          <w:sz w:val="19"/>
+          <w:szCs w:val="19"/>
+        </w:rPr>
+        <w:t>using</w:t>
+      </w:r>
+      <w:r>
+        <w:rPr>
+          <w:rFonts w:ascii="Cascadia Mono" w:hAnsi="Cascadia Mono" w:cs="Cascadia Mono"/>
+          <w:color w:val="000000"/>
+          <w:sz w:val="19"/>
+          <w:szCs w:val="19"/>
+        </w:rPr>
+        <w:t xml:space="preserve"> </w:t>
+      </w:r>
+      <w:proofErr w:type="spellStart"/>
+      <w:r>
+        <w:rPr>
+          <w:rFonts w:ascii="Cascadia Mono" w:hAnsi="Cascadia Mono" w:cs="Cascadia Mono"/>
+          <w:color w:val="000000"/>
+          <w:sz w:val="19"/>
+          <w:szCs w:val="19"/>
+        </w:rPr>
+        <w:t>System.Globalization</w:t>
+      </w:r>
+      <w:proofErr w:type="spellEnd"/>
+    </w:p>
+    <w:p>
+      <w:pPr>
+        <w:pStyle w:val="ListParagraph"/>
+        <w:numPr>
+          <w:ilvl w:val="0"/>
+          <w:numId w:val="1"/>
+        </w:numPr>
+        <w:autoSpaceDE w:val="0"/>
+        <w:autoSpaceDN w:val="0"/>
+        <w:adjustRightInd w:val="0"/>
+        <w:spacing w:after="0" w:line="240" w:lineRule="auto"/>
+        <w:rPr>
+          <w:rFonts w:ascii="Cascadia Mono" w:hAnsi="Cascadia Mono" w:cs="Cascadia Mono"/>
+          <w:color w:val="000000"/>
+          <w:sz w:val="19"/>
+          <w:szCs w:val="19"/>
+        </w:rPr>
+      </w:pPr>
+    </w:p>
+    <w:p>
+      <w:pPr>
+        <w:pStyle w:val="ListParagraph"/>
+        <w:numPr>
+          <w:ilvl w:val="0"/>
+          <w:numId w:val="1"/>
+        </w:numPr>
+        <w:autoSpaceDE w:val="0"/>
+        <w:autoSpaceDN w:val="0"/>
+        <w:adjustRightInd w:val="0"/>
+        <w:spacing w:after="0" w:line="240" w:lineRule="auto"/>
+        <w:rPr>
+          <w:rFonts w:ascii="Cascadia Mono" w:hAnsi="Cascadia Mono" w:cs="Cascadia Mono"/>
+          <w:color w:val="000000"/>
+          <w:sz w:val="19"/>
+          <w:szCs w:val="19"/>
+        </w:rPr>
+      </w:pPr>
+      <w:r>
+        <w:rPr>
+          <w:rFonts w:ascii="Cascadia Mono" w:hAnsi="Cascadia Mono" w:cs="Cascadia Mono"/>
+          <w:color w:val="0000FF"/>
+          <w:sz w:val="19"/>
+          <w:szCs w:val="19"/>
+        </w:rPr>
+        <w:t>&lt;</w:t>
+      </w:r>
+      <w:r>
+        <w:rPr>
+          <w:rFonts w:ascii="Cascadia Mono" w:hAnsi="Cascadia Mono" w:cs="Cascadia Mono"/>
+          <w:color w:val="800000"/>
+          <w:sz w:val="19"/>
+          <w:szCs w:val="19"/>
+        </w:rPr>
+        <w:t>h3</w:t>
+      </w:r>
+      <w:r>
+        <w:rPr>
+          <w:rFonts w:ascii="Cascadia Mono" w:hAnsi="Cascadia Mono" w:cs="Cascadia Mono"/>
+          <w:color w:val="0000FF"/>
+          <w:sz w:val="19"/>
+          <w:szCs w:val="19"/>
+        </w:rPr>
+        <w:t>&gt;</w:t>
+      </w:r>
+      <w:proofErr w:type="spellStart"/>
+      <w:r>
+        <w:rPr>
+          <w:rFonts w:ascii="Cascadia Mono" w:hAnsi="Cascadia Mono" w:cs="Cascadia Mono"/>
+          <w:color w:val="000000"/>
+          <w:sz w:val="19"/>
+          <w:szCs w:val="19"/>
+        </w:rPr>
+        <w:t>ClassScheduler</w:t>
+      </w:r>
+      <w:proofErr w:type="spellEnd"/>
+      <w:r>
+        <w:rPr>
+          <w:rFonts w:ascii="Cascadia Mono" w:hAnsi="Cascadia Mono" w:cs="Cascadia Mono"/>
+          <w:color w:val="0000FF"/>
+          <w:sz w:val="19"/>
+          <w:szCs w:val="19"/>
+        </w:rPr>
+        <w:t>&lt;/</w:t>
+      </w:r>
+      <w:r>
+        <w:rPr>
+          <w:rFonts w:ascii="Cascadia Mono" w:hAnsi="Cascadia Mono" w:cs="Cascadia Mono"/>
+          <w:color w:val="800000"/>
+          <w:sz w:val="19"/>
+          <w:szCs w:val="19"/>
+        </w:rPr>
+        <w:t>h3</w:t>
+      </w:r>
+      <w:r>
+        <w:rPr>
+          <w:rFonts w:ascii="Cascadia Mono" w:hAnsi="Cascadia Mono" w:cs="Cascadia Mono"/>
+          <w:color w:val="0000FF"/>
+          <w:sz w:val="19"/>
+          <w:szCs w:val="19"/>
+        </w:rPr>
+        <w:t>&gt;</w:t>
+      </w:r>
+    </w:p>
+    <w:p>
+      <w:pPr>
+        <w:pStyle w:val="ListParagraph"/>
+        <w:numPr>
+          <w:ilvl w:val="0"/>
+          <w:numId w:val="1"/>
+        </w:numPr>
+        <w:autoSpaceDE w:val="0"/>
+        <w:autoSpaceDN w:val="0"/>
+        <w:adjustRightInd w:val="0"/>
+        <w:spacing w:after="0" w:line="240" w:lineRule="auto"/>
+        <w:rPr>
+          <w:rFonts w:ascii="Cascadia Mono" w:hAnsi="Cascadia Mono" w:cs="Cascadia Mono"/>
+          <w:color w:val="000000"/>
+          <w:sz w:val="19"/>
+          <w:szCs w:val="19"/>
+        </w:rPr>
+      </w:pPr>
+    </w:p>
+    <w:p>
+      <w:pPr>
+        <w:pStyle w:val="ListParagraph"/>
+        <w:numPr>
+          <w:ilvl w:val="0"/>
+          <w:numId w:val="1"/>
+        </w:numPr>
+        <w:autoSpaceDE w:val="0"/>
+        <w:autoSpaceDN w:val="0"/>
+        <w:adjustRightInd w:val="0"/>
+        <w:spacing w:after="0" w:line="240" w:lineRule="auto"/>
+        <w:rPr>
+          <w:rFonts w:ascii="Cascadia Mono" w:hAnsi="Cascadia Mono" w:cs="Cascadia Mono"/>
+          <w:color w:val="000000"/>
+          <w:sz w:val="19"/>
+          <w:szCs w:val="19"/>
+        </w:rPr>
+      </w:pPr>
+    </w:p>
+    <w:p>
+      <w:pPr>
+        <w:pStyle w:val="ListParagraph"/>
+        <w:numPr>
+          <w:ilvl w:val="0"/>
+          <w:numId w:val="1"/>
+        </w:numPr>
+        <w:autoSpaceDE w:val="0"/>
+        <w:autoSpaceDN w:val="0"/>
+        <w:adjustRightInd w:val="0"/>
+        <w:spacing w:after="0" w:line="240" w:lineRule="auto"/>
+        <w:rPr>
+          <w:rFonts w:ascii="Cascadia Mono" w:hAnsi="Cascadia Mono" w:cs="Cascadia Mono"/>
+          <w:color w:val="000000"/>
+          <w:sz w:val="19"/>
+          <w:szCs w:val="19"/>
+        </w:rPr>
+      </w:pPr>
+      <w:r>
+        <w:rPr>
+          <w:rFonts w:ascii="Cascadia Mono" w:hAnsi="Cascadia Mono" w:cs="Cascadia Mono"/>
+          <w:color w:val="0000FF"/>
+          <w:sz w:val="19"/>
+          <w:szCs w:val="19"/>
+        </w:rPr>
+        <w:t>&lt;</w:t>
+      </w:r>
+      <w:r>
+        <w:rPr>
+          <w:rFonts w:ascii="Cascadia Mono" w:hAnsi="Cascadia Mono" w:cs="Cascadia Mono"/>
+          <w:color w:val="800000"/>
+          <w:sz w:val="19"/>
+          <w:szCs w:val="19"/>
+        </w:rPr>
+        <w:t>div</w:t>
+      </w:r>
+      <w:r>
+        <w:rPr>
+          <w:rFonts w:ascii="Cascadia Mono" w:hAnsi="Cascadia Mono" w:cs="Cascadia Mono"/>
+          <w:color w:val="000000"/>
+          <w:sz w:val="19"/>
+          <w:szCs w:val="19"/>
+        </w:rPr>
+        <w:t xml:space="preserve"> </w:t>
+      </w:r>
+      <w:r>
+        <w:rPr>
+          <w:rFonts w:ascii="Cascadia Mono" w:hAnsi="Cascadia Mono" w:cs="Cascadia Mono"/>
+          <w:color w:val="FF0000"/>
+          <w:sz w:val="19"/>
+          <w:szCs w:val="19"/>
+        </w:rPr>
+        <w:t>class</w:t>
+      </w:r>
+      <w:r>
+        <w:rPr>
+          <w:rFonts w:ascii="Cascadia Mono" w:hAnsi="Cascadia Mono" w:cs="Cascadia Mono"/>
+          <w:color w:val="0000FF"/>
+          <w:sz w:val="19"/>
+          <w:szCs w:val="19"/>
+        </w:rPr>
+        <w:t>="row"&gt;</w:t>
+      </w:r>
+    </w:p>
+    <w:p>
+      <w:pPr>
+        <w:pStyle w:val="ListParagraph"/>
+        <w:numPr>
+          <w:ilvl w:val="0"/>
+          <w:numId w:val="1"/>
+        </w:numPr>
+        <w:autoSpaceDE w:val="0"/>
+        <w:autoSpaceDN w:val="0"/>
+        <w:adjustRightInd w:val="0"/>
+        <w:spacing w:after="0" w:line="240" w:lineRule="auto"/>
+        <w:rPr>
+          <w:rFonts w:ascii="Cascadia Mono" w:hAnsi="Cascadia Mono" w:cs="Cascadia Mono"/>
+          <w:color w:val="000000"/>
+          <w:sz w:val="19"/>
+          <w:szCs w:val="19"/>
+        </w:rPr>
+      </w:pPr>
+      <w:r>
+        <w:rPr>
+          <w:rFonts w:ascii="Cascadia Mono" w:hAnsi="Cascadia Mono" w:cs="Cascadia Mono"/>
+          <w:color w:val="000000"/>
+          <w:sz w:val="19"/>
+          <w:szCs w:val="19"/>
+        </w:rPr>
+        <w:t xml:space="preserve">    </w:t>
+      </w:r>
+      <w:r>
+        <w:rPr>
+          <w:rFonts w:ascii="Cascadia Mono" w:hAnsi="Cascadia Mono" w:cs="Cascadia Mono"/>
+          <w:color w:val="0000FF"/>
+          <w:sz w:val="19"/>
+          <w:szCs w:val="19"/>
+        </w:rPr>
+        <w:t>&lt;</w:t>
+      </w:r>
+      <w:r>
+        <w:rPr>
+          <w:rFonts w:ascii="Cascadia Mono" w:hAnsi="Cascadia Mono" w:cs="Cascadia Mono"/>
+          <w:color w:val="800000"/>
+          <w:sz w:val="19"/>
+          <w:szCs w:val="19"/>
+        </w:rPr>
+        <w:t>div</w:t>
+      </w:r>
+      <w:r>
+        <w:rPr>
+          <w:rFonts w:ascii="Cascadia Mono" w:hAnsi="Cascadia Mono" w:cs="Cascadia Mono"/>
+          <w:color w:val="000000"/>
+          <w:sz w:val="19"/>
+          <w:szCs w:val="19"/>
+        </w:rPr>
+        <w:t xml:space="preserve"> </w:t>
+      </w:r>
+      <w:r>
+        <w:rPr>
+          <w:rFonts w:ascii="Cascadia Mono" w:hAnsi="Cascadia Mono" w:cs="Cascadia Mono"/>
+          <w:color w:val="FF0000"/>
+          <w:sz w:val="19"/>
+          <w:szCs w:val="19"/>
+        </w:rPr>
+        <w:t>class</w:t>
+      </w:r>
+      <w:r>
+        <w:rPr>
+          <w:rFonts w:ascii="Cascadia Mono" w:hAnsi="Cascadia Mono" w:cs="Cascadia Mono"/>
+          <w:color w:val="0000FF"/>
+          <w:sz w:val="19"/>
+          <w:szCs w:val="19"/>
+        </w:rPr>
+        <w:t>="col-md-2"&gt;&lt;/</w:t>
+      </w:r>
+      <w:r>
+        <w:rPr>
+          <w:rFonts w:ascii="Cascadia Mono" w:hAnsi="Cascadia Mono" w:cs="Cascadia Mono"/>
+          <w:color w:val="800000"/>
+          <w:sz w:val="19"/>
+          <w:szCs w:val="19"/>
+        </w:rPr>
+        <w:t>div</w:t>
+      </w:r>
+      <w:r>
+        <w:rPr>
+          <w:rFonts w:ascii="Cascadia Mono" w:hAnsi="Cascadia Mono" w:cs="Cascadia Mono"/>
+          <w:color w:val="0000FF"/>
+          <w:sz w:val="19"/>
+          <w:szCs w:val="19"/>
+        </w:rPr>
+        <w:t>&gt;</w:t>
+      </w:r>
+    </w:p>
+    <w:p>
+      <w:pPr>
+        <w:pStyle w:val="ListParagraph"/>
+        <w:numPr>
+          <w:ilvl w:val="0"/>
+          <w:numId w:val="1"/>
+        </w:numPr>
+        <w:autoSpaceDE w:val="0"/>
+        <w:autoSpaceDN w:val="0"/>
+        <w:adjustRightInd w:val="0"/>
+        <w:spacing w:after="0" w:line="240" w:lineRule="auto"/>
+        <w:rPr>
+          <w:rFonts w:ascii="Cascadia Mono" w:hAnsi="Cascadia Mono" w:cs="Cascadia Mono"/>
+          <w:color w:val="000000"/>
+          <w:sz w:val="19"/>
+          <w:szCs w:val="19"/>
+        </w:rPr>
+      </w:pPr>
+      <w:r>
+        <w:rPr>
+          <w:rFonts w:ascii="Cascadia Mono" w:hAnsi="Cascadia Mono" w:cs="Cascadia Mono"/>
+          <w:color w:val="000000"/>
+          <w:sz w:val="19"/>
+          <w:szCs w:val="19"/>
+        </w:rPr>
+        <w:t xml:space="preserve">    </w:t>
+      </w:r>
+      <w:r>
+        <w:rPr>
+          <w:rFonts w:ascii="Cascadia Mono" w:hAnsi="Cascadia Mono" w:cs="Cascadia Mono"/>
+          <w:color w:val="0000FF"/>
+          <w:sz w:val="19"/>
+          <w:szCs w:val="19"/>
+        </w:rPr>
+        <w:t>&lt;</w:t>
+      </w:r>
+      <w:r>
+        <w:rPr>
+          <w:rFonts w:ascii="Cascadia Mono" w:hAnsi="Cascadia Mono" w:cs="Cascadia Mono"/>
+          <w:color w:val="800000"/>
+          <w:sz w:val="19"/>
+          <w:szCs w:val="19"/>
+        </w:rPr>
+        <w:t>div</w:t>
+      </w:r>
+      <w:r>
+        <w:rPr>
+          <w:rFonts w:ascii="Cascadia Mono" w:hAnsi="Cascadia Mono" w:cs="Cascadia Mono"/>
+          <w:color w:val="000000"/>
+          <w:sz w:val="19"/>
+          <w:szCs w:val="19"/>
+        </w:rPr>
+        <w:t xml:space="preserve"> </w:t>
+      </w:r>
+      <w:r>
+        <w:rPr>
+          <w:rFonts w:ascii="Cascadia Mono" w:hAnsi="Cascadia Mono" w:cs="Cascadia Mono"/>
+          <w:color w:val="FF0000"/>
+          <w:sz w:val="19"/>
+          <w:szCs w:val="19"/>
+        </w:rPr>
+        <w:t>class</w:t>
+      </w:r>
+      <w:r>
+        <w:rPr>
+          <w:rFonts w:ascii="Cascadia Mono" w:hAnsi="Cascadia Mono" w:cs="Cascadia Mono"/>
+          <w:color w:val="0000FF"/>
+          <w:sz w:val="19"/>
+          <w:szCs w:val="19"/>
+        </w:rPr>
+        <w:t>="col-md-10"&gt;</w:t>
+      </w:r>
+    </w:p>
+    <w:p>
+      <w:pPr>
+        <w:pStyle w:val="ListParagraph"/>
+        <w:numPr>
+          <w:ilvl w:val="0"/>
+          <w:numId w:val="1"/>
+        </w:numPr>
+        <w:autoSpaceDE w:val="0"/>
+        <w:autoSpaceDN w:val="0"/>
+        <w:adjustRightInd w:val="0"/>
+        <w:spacing w:after="0" w:line="240" w:lineRule="auto"/>
+        <w:rPr>
+          <w:rFonts w:ascii="Cascadia Mono" w:hAnsi="Cascadia Mono" w:cs="Cascadia Mono"/>
+          <w:color w:val="000000"/>
+          <w:sz w:val="19"/>
+          <w:szCs w:val="19"/>
+        </w:rPr>
+      </w:pPr>
+      <w:r>
+        <w:rPr>
+          <w:rFonts w:ascii="Cascadia Mono" w:hAnsi="Cascadia Mono" w:cs="Cascadia Mono"/>
+          <w:color w:val="000000"/>
+          <w:sz w:val="19"/>
+          <w:szCs w:val="19"/>
+        </w:rPr>
+        <w:t xml:space="preserve">        </w:t>
+      </w:r>
+      <w:r>
+        <w:rPr>
+          <w:rFonts w:ascii="Cascadia Mono" w:hAnsi="Cascadia Mono" w:cs="Cascadia Mono"/>
+          <w:color w:val="0000FF"/>
+          <w:sz w:val="19"/>
+          <w:szCs w:val="19"/>
+        </w:rPr>
+        <w:t>&lt;</w:t>
+      </w:r>
+      <w:r>
+        <w:rPr>
+          <w:rFonts w:ascii="Cascadia Mono" w:hAnsi="Cascadia Mono" w:cs="Cascadia Mono"/>
+          <w:color w:val="800000"/>
+          <w:sz w:val="19"/>
+          <w:szCs w:val="19"/>
+        </w:rPr>
+        <w:t>table</w:t>
+      </w:r>
+      <w:r>
+        <w:rPr>
+          <w:rFonts w:ascii="Cascadia Mono" w:hAnsi="Cascadia Mono" w:cs="Cascadia Mono"/>
+          <w:color w:val="000000"/>
+          <w:sz w:val="19"/>
+          <w:szCs w:val="19"/>
+        </w:rPr>
+        <w:t xml:space="preserve"> </w:t>
+      </w:r>
+      <w:r>
+        <w:rPr>
+          <w:rFonts w:ascii="Cascadia Mono" w:hAnsi="Cascadia Mono" w:cs="Cascadia Mono"/>
+          <w:color w:val="FF0000"/>
+          <w:sz w:val="19"/>
+          <w:szCs w:val="19"/>
+        </w:rPr>
+        <w:t>class</w:t>
+      </w:r>
+      <w:r>
+        <w:rPr>
+          <w:rFonts w:ascii="Cascadia Mono" w:hAnsi="Cascadia Mono" w:cs="Cascadia Mono"/>
+          <w:color w:val="0000FF"/>
+          <w:sz w:val="19"/>
+          <w:szCs w:val="19"/>
+        </w:rPr>
+        <w:t>="table table-bordered table-hover"&gt;</w:t>
+      </w:r>
+    </w:p>
+    <w:p>
+      <w:pPr>
+        <w:pStyle w:val="ListParagraph"/>
+        <w:numPr>
+          <w:ilvl w:val="0"/>
+          <w:numId w:val="1"/>
+        </w:numPr>
+        <w:autoSpaceDE w:val="0"/>
+        <w:autoSpaceDN w:val="0"/>
+        <w:adjustRightInd w:val="0"/>
+        <w:spacing w:after="0" w:line="240" w:lineRule="auto"/>
+        <w:rPr>
+          <w:rFonts w:ascii="Cascadia Mono" w:hAnsi="Cascadia Mono" w:cs="Cascadia Mono"/>
+          <w:color w:val="000000"/>
+          <w:sz w:val="19"/>
+          <w:szCs w:val="19"/>
+        </w:rPr>
+      </w:pPr>
+      <w:r>
+        <w:rPr>
+          <w:rFonts w:ascii="Cascadia Mono" w:hAnsi="Cascadia Mono" w:cs="Cascadia Mono"/>
+          <w:color w:val="000000"/>
+          <w:sz w:val="19"/>
+          <w:szCs w:val="19"/>
+        </w:rPr>
+        <w:t xml:space="preserve">            </w:t>
+      </w:r>
+      <w:r>
+        <w:rPr>
+          <w:rFonts w:ascii="Cascadia Mono" w:hAnsi="Cascadia Mono" w:cs="Cascadia Mono"/>
+          <w:color w:val="0000FF"/>
+          <w:sz w:val="19"/>
+          <w:szCs w:val="19"/>
+        </w:rPr>
+        <w:t>&lt;</w:t>
+      </w:r>
+      <w:proofErr w:type="spellStart"/>
+      <w:r>
+        <w:rPr>
+          <w:rFonts w:ascii="Cascadia Mono" w:hAnsi="Cascadia Mono" w:cs="Cascadia Mono"/>
+          <w:color w:val="800000"/>
+          <w:sz w:val="19"/>
+          <w:szCs w:val="19"/>
+        </w:rPr>
+        <w:t>thead</w:t>
+      </w:r>
+      <w:proofErr w:type="spellEnd"/>
+      <w:r>
+        <w:rPr>
+          <w:rFonts w:ascii="Cascadia Mono" w:hAnsi="Cascadia Mono" w:cs="Cascadia Mono"/>
+          <w:color w:val="0000FF"/>
+          <w:sz w:val="19"/>
+          <w:szCs w:val="19"/>
+        </w:rPr>
+        <w:t>&gt;</w:t>
+      </w:r>
+    </w:p>
+    <w:p>
+      <w:pPr>
+        <w:pStyle w:val="ListParagraph"/>
+        <w:numPr>
+          <w:ilvl w:val="0"/>
+          <w:numId w:val="1"/>
+        </w:numPr>
+        <w:autoSpaceDE w:val="0"/>
+        <w:autoSpaceDN w:val="0"/>
+        <w:adjustRightInd w:val="0"/>
+        <w:spacing w:after="0" w:line="240" w:lineRule="auto"/>
+        <w:rPr>
+          <w:rFonts w:ascii="Cascadia Mono" w:hAnsi="Cascadia Mono" w:cs="Cascadia Mono"/>
+          <w:color w:val="000000"/>
+          <w:sz w:val="19"/>
+          <w:szCs w:val="19"/>
+        </w:rPr>
+      </w:pPr>
+      <w:r>
+        <w:rPr>
+          <w:rFonts w:ascii="Cascadia Mono" w:hAnsi="Cascadia Mono" w:cs="Cascadia Mono"/>
+          <w:color w:val="000000"/>
+          <w:sz w:val="19"/>
+          <w:szCs w:val="19"/>
+        </w:rPr>
+        <w:t xml:space="preserve">                </w:t>
+      </w:r>
+      <w:r>
+        <w:rPr>
+          <w:rFonts w:ascii="Cascadia Mono" w:hAnsi="Cascadia Mono" w:cs="Cascadia Mono"/>
+          <w:color w:val="0000FF"/>
+          <w:sz w:val="19"/>
+          <w:szCs w:val="19"/>
+        </w:rPr>
+        <w:t>&lt;</w:t>
+      </w:r>
+      <w:r>
+        <w:rPr>
+          <w:rFonts w:ascii="Cascadia Mono" w:hAnsi="Cascadia Mono" w:cs="Cascadia Mono"/>
+          <w:color w:val="800000"/>
+          <w:sz w:val="19"/>
+          <w:szCs w:val="19"/>
+        </w:rPr>
+        <w:t>tr</w:t>
+      </w:r>
+      <w:r>
+        <w:rPr>
+          <w:rFonts w:ascii="Cascadia Mono" w:hAnsi="Cascadia Mono" w:cs="Cascadia Mono"/>
+          <w:color w:val="0000FF"/>
+          <w:sz w:val="19"/>
+          <w:szCs w:val="19"/>
+        </w:rPr>
+        <w:t>&gt;</w:t>
+      </w:r>
+    </w:p>
+    <w:p>
+      <w:pPr>
+        <w:pStyle w:val="ListParagraph"/>
+        <w:numPr>
+          <w:ilvl w:val="0"/>
+          <w:numId w:val="1"/>
+        </w:numPr>
+        <w:autoSpaceDE w:val="0"/>
+        <w:autoSpaceDN w:val="0"/>
+        <w:adjustRightInd w:val="0"/>
+        <w:spacing w:after="0" w:line="240" w:lineRule="auto"/>
+        <w:rPr>
+          <w:rFonts w:ascii="Cascadia Mono" w:hAnsi="Cascadia Mono" w:cs="Cascadia Mono"/>
+          <w:color w:val="000000"/>
+          <w:sz w:val="19"/>
+          <w:szCs w:val="19"/>
+        </w:rPr>
+      </w:pPr>
+      <w:r>
+        <w:rPr>
+          <w:rFonts w:ascii="Cascadia Mono" w:hAnsi="Cascadia Mono" w:cs="Cascadia Mono"/>
+          <w:color w:val="000000"/>
+          <w:sz w:val="19"/>
+          <w:szCs w:val="19"/>
+        </w:rPr>
+        <w:t xml:space="preserve">                    </w:t>
+      </w:r>
+      <w:r>
+        <w:rPr>
+          <w:rFonts w:ascii="Cascadia Mono" w:hAnsi="Cascadia Mono" w:cs="Cascadia Mono"/>
+          <w:color w:val="0000FF"/>
+          <w:sz w:val="19"/>
+          <w:szCs w:val="19"/>
+        </w:rPr>
+        <w:t>&lt;</w:t>
+      </w:r>
+      <w:proofErr w:type="spellStart"/>
+      <w:r>
+        <w:rPr>
+          <w:rFonts w:ascii="Cascadia Mono" w:hAnsi="Cascadia Mono" w:cs="Cascadia Mono"/>
+          <w:color w:val="800000"/>
+          <w:sz w:val="19"/>
+          <w:szCs w:val="19"/>
+        </w:rPr>
+        <w:t>th</w:t>
+      </w:r>
+      <w:proofErr w:type="spellEnd"/>
+      <w:r>
+        <w:rPr>
+          <w:rFonts w:ascii="Cascadia Mono" w:hAnsi="Cascadia Mono" w:cs="Cascadia Mono"/>
+          <w:color w:val="0000FF"/>
+          <w:sz w:val="19"/>
+          <w:szCs w:val="19"/>
+        </w:rPr>
+        <w:t>&gt;&lt;/</w:t>
+      </w:r>
+      <w:proofErr w:type="spellStart"/>
+      <w:r>
+        <w:rPr>
+          <w:rFonts w:ascii="Cascadia Mono" w:hAnsi="Cascadia Mono" w:cs="Cascadia Mono"/>
+          <w:color w:val="800000"/>
+          <w:sz w:val="19"/>
+          <w:szCs w:val="19"/>
+        </w:rPr>
+        <w:t>th</w:t>
+      </w:r>
+      <w:proofErr w:type="spellEnd"/>
+      <w:r>
+        <w:rPr>
+          <w:rFonts w:ascii="Cascadia Mono" w:hAnsi="Cascadia Mono" w:cs="Cascadia Mono"/>
+          <w:color w:val="0000FF"/>
+          <w:sz w:val="19"/>
+          <w:szCs w:val="19"/>
+        </w:rPr>
+        <w:t>&gt;</w:t>
+      </w:r>
+    </w:p>
+    <w:p>
+      <w:pPr>
+        <w:pStyle w:val="ListParagraph"/>
+        <w:numPr>
+          <w:ilvl w:val="0"/>
+          <w:numId w:val="1"/>
+        </w:numPr>
+        <w:autoSpaceDE w:val="0"/>
+        <w:autoSpaceDN w:val="0"/>
+        <w:adjustRightInd w:val="0"/>
+        <w:spacing w:after="0" w:line="240" w:lineRule="auto"/>
+        <w:rPr>
+          <w:rFonts w:ascii="Cascadia Mono" w:hAnsi="Cascadia Mono" w:cs="Cascadia Mono"/>
+          <w:color w:val="000000"/>
+          <w:sz w:val="19"/>
+          <w:szCs w:val="19"/>
+        </w:rPr>
+      </w:pPr>
+      <w:r>
+        <w:rPr>
+          <w:rFonts w:ascii="Cascadia Mono" w:hAnsi="Cascadia Mono" w:cs="Cascadia Mono"/>
+          <w:color w:val="000000"/>
+          <w:sz w:val="19"/>
+          <w:szCs w:val="19"/>
+        </w:rPr>
+        <w:t xml:space="preserve">                    @</w:t>
+      </w:r>
+      <w:r>
+        <w:rPr>
+          <w:rFonts w:ascii="Cascadia Mono" w:hAnsi="Cascadia Mono" w:cs="Cascadia Mono"/>
+          <w:color w:val="0000FF"/>
+          <w:sz w:val="19"/>
+          <w:szCs w:val="19"/>
+        </w:rPr>
+        <w:t>for</w:t>
+      </w:r>
+      <w:r>
+        <w:rPr>
+          <w:rFonts w:ascii="Cascadia Mono" w:hAnsi="Cascadia Mono" w:cs="Cascadia Mono"/>
+          <w:color w:val="000000"/>
+          <w:sz w:val="19"/>
+          <w:szCs w:val="19"/>
+        </w:rPr>
+        <w:t xml:space="preserve"> (</w:t>
+      </w:r>
+      <w:r>
+        <w:rPr>
+          <w:rFonts w:ascii="Cascadia Mono" w:hAnsi="Cascadia Mono" w:cs="Cascadia Mono"/>
+          <w:color w:val="0000FF"/>
+          <w:sz w:val="19"/>
+          <w:szCs w:val="19"/>
+        </w:rPr>
+        <w:t>int</w:t>
+      </w:r>
+      <w:r>
+        <w:rPr>
+          <w:rFonts w:ascii="Cascadia Mono" w:hAnsi="Cascadia Mono" w:cs="Cascadia Mono"/>
+          <w:color w:val="000000"/>
+          <w:sz w:val="19"/>
+          <w:szCs w:val="19"/>
+        </w:rPr>
+        <w:t xml:space="preserve"> </w:t>
+      </w:r>
+      <w:proofErr w:type="spellStart"/>
+      <w:r>
+        <w:rPr>
+          <w:rFonts w:ascii="Cascadia Mono" w:hAnsi="Cascadia Mono" w:cs="Cascadia Mono"/>
+          <w:color w:val="000000"/>
+          <w:sz w:val="19"/>
+          <w:szCs w:val="19"/>
+        </w:rPr>
+        <w:t>i</w:t>
+      </w:r>
+      <w:proofErr w:type="spellEnd"/>
+      <w:r>
+        <w:rPr>
+          <w:rFonts w:ascii="Cascadia Mono" w:hAnsi="Cascadia Mono" w:cs="Cascadia Mono"/>
+          <w:color w:val="000000"/>
+          <w:sz w:val="19"/>
+          <w:szCs w:val="19"/>
+        </w:rPr>
+        <w:t xml:space="preserve"> = 0; </w:t>
+      </w:r>
+      <w:proofErr w:type="spellStart"/>
+      <w:r>
+        <w:rPr>
+          <w:rFonts w:ascii="Cascadia Mono" w:hAnsi="Cascadia Mono" w:cs="Cascadia Mono"/>
+          <w:color w:val="000000"/>
+          <w:sz w:val="19"/>
+          <w:szCs w:val="19"/>
+        </w:rPr>
+        <w:t>i</w:t>
+      </w:r>
+      <w:proofErr w:type="spellEnd"/>
+      <w:r>
+        <w:rPr>
+          <w:rFonts w:ascii="Cascadia Mono" w:hAnsi="Cascadia Mono" w:cs="Cascadia Mono"/>
+          <w:color w:val="000000"/>
+          <w:sz w:val="19"/>
+          <w:szCs w:val="19"/>
+        </w:rPr>
+        <w:t xml:space="preserve"> &lt; 7; </w:t>
+      </w:r>
+      <w:proofErr w:type="spellStart"/>
+      <w:r>
+        <w:rPr>
+          <w:rFonts w:ascii="Cascadia Mono" w:hAnsi="Cascadia Mono" w:cs="Cascadia Mono"/>
+          <w:color w:val="000000"/>
+          <w:sz w:val="19"/>
+          <w:szCs w:val="19"/>
+        </w:rPr>
+        <w:t>i</w:t>
+      </w:r>
+      <w:proofErr w:type="spellEnd"/>
+      <w:r>
+        <w:rPr>
+          <w:rFonts w:ascii="Cascadia Mono" w:hAnsi="Cascadia Mono" w:cs="Cascadia Mono"/>
+          <w:color w:val="000000"/>
+          <w:sz w:val="19"/>
+          <w:szCs w:val="19"/>
+        </w:rPr>
+        <w:t>++)</w:t>
+      </w:r>
+    </w:p>
+    <w:p>
+      <w:pPr>
+        <w:pStyle w:val="ListParagraph"/>
+        <w:numPr>
+          <w:ilvl w:val="0"/>
+          <w:numId w:val="1"/>
+        </w:numPr>
+        <w:autoSpaceDE w:val="0"/>
+        <w:autoSpaceDN w:val="0"/>
+        <w:adjustRightInd w:val="0"/>
+        <w:spacing w:after="0" w:line="240" w:lineRule="auto"/>
+        <w:rPr>
+          <w:rFonts w:ascii="Cascadia Mono" w:hAnsi="Cascadia Mono" w:cs="Cascadia Mono"/>
+          <w:color w:val="000000"/>
+          <w:sz w:val="19"/>
+          <w:szCs w:val="19"/>
+        </w:rPr>
+      </w:pPr>
+      <w:r>
+        <w:rPr>
+          <w:rFonts w:ascii="Cascadia Mono" w:hAnsi="Cascadia Mono" w:cs="Cascadia Mono"/>
+          <w:color w:val="000000"/>
+          <w:sz w:val="19"/>
+          <w:szCs w:val="19"/>
+        </w:rPr>
+        <w:t xml:space="preserve">                    {</w:t>
+      </w:r>
+    </w:p>
+    <w:p>
+      <w:pPr>
+        <w:pStyle w:val="ListParagraph"/>
+        <w:numPr>
+          <w:ilvl w:val="0"/>
+          <w:numId w:val="1"/>
+        </w:numPr>
+        <w:autoSpaceDE w:val="0"/>
+        <w:autoSpaceDN w:val="0"/>
+        <w:adjustRightInd w:val="0"/>
+        <w:spacing w:after="0" w:line="240" w:lineRule="auto"/>
+        <w:rPr>
+          <w:rFonts w:ascii="Cascadia Mono" w:hAnsi="Cascadia Mono" w:cs="Cascadia Mono"/>
+          <w:color w:val="000000"/>
+          <w:sz w:val="19"/>
+          <w:szCs w:val="19"/>
+        </w:rPr>
+      </w:pPr>
+      <w:r>
+        <w:rPr>
+          <w:rFonts w:ascii="Cascadia Mono" w:hAnsi="Cascadia Mono" w:cs="Cascadia Mono"/>
+          <w:color w:val="000000"/>
+          <w:sz w:val="19"/>
+          <w:szCs w:val="19"/>
+        </w:rPr>
+        <w:t xml:space="preserve">                        </w:t>
+      </w:r>
+      <w:proofErr w:type="spellStart"/>
+      <w:r>
+        <w:rPr>
+          <w:rFonts w:ascii="Cascadia Mono" w:hAnsi="Cascadia Mono" w:cs="Cascadia Mono"/>
+          <w:color w:val="2B91AF"/>
+          <w:sz w:val="19"/>
+          <w:szCs w:val="19"/>
+        </w:rPr>
+        <w:t>DateTime</w:t>
+      </w:r>
+      <w:proofErr w:type="spellEnd"/>
+      <w:r>
+        <w:rPr>
+          <w:rFonts w:ascii="Cascadia Mono" w:hAnsi="Cascadia Mono" w:cs="Cascadia Mono"/>
+          <w:color w:val="000000"/>
+          <w:sz w:val="19"/>
+          <w:szCs w:val="19"/>
+        </w:rPr>
+        <w:t xml:space="preserve"> date = </w:t>
+      </w:r>
+      <w:proofErr w:type="spellStart"/>
+      <w:proofErr w:type="gramStart"/>
+      <w:r>
+        <w:rPr>
+          <w:rFonts w:ascii="Cascadia Mono" w:hAnsi="Cascadia Mono" w:cs="Cascadia Mono"/>
+          <w:color w:val="2B91AF"/>
+          <w:sz w:val="19"/>
+          <w:szCs w:val="19"/>
+        </w:rPr>
+        <w:t>DateTime</w:t>
+      </w:r>
+      <w:r>
+        <w:rPr>
+          <w:rFonts w:ascii="Cascadia Mono" w:hAnsi="Cascadia Mono" w:cs="Cascadia Mono"/>
+          <w:color w:val="000000"/>
+          <w:sz w:val="19"/>
+          <w:szCs w:val="19"/>
+        </w:rPr>
+        <w:t>.Today.AddDays</w:t>
+      </w:r>
+      <w:proofErr w:type="spellEnd"/>
+      <w:proofErr w:type="gramEnd"/>
+      <w:r>
+        <w:rPr>
+          <w:rFonts w:ascii="Cascadia Mono" w:hAnsi="Cascadia Mono" w:cs="Cascadia Mono"/>
+          <w:color w:val="000000"/>
+          <w:sz w:val="19"/>
+          <w:szCs w:val="19"/>
+        </w:rPr>
+        <w:t>(</w:t>
+      </w:r>
+      <w:proofErr w:type="spellStart"/>
+      <w:r>
+        <w:rPr>
+          <w:rFonts w:ascii="Cascadia Mono" w:hAnsi="Cascadia Mono" w:cs="Cascadia Mono"/>
+          <w:color w:val="000000"/>
+          <w:sz w:val="19"/>
+          <w:szCs w:val="19"/>
+        </w:rPr>
+        <w:t>i</w:t>
+      </w:r>
+      <w:proofErr w:type="spellEnd"/>
+      <w:r>
+        <w:rPr>
+          <w:rFonts w:ascii="Cascadia Mono" w:hAnsi="Cascadia Mono" w:cs="Cascadia Mono"/>
+          <w:color w:val="000000"/>
+          <w:sz w:val="19"/>
+          <w:szCs w:val="19"/>
+        </w:rPr>
+        <w:t xml:space="preserve"> - (</w:t>
+      </w:r>
+      <w:r>
+        <w:rPr>
+          <w:rFonts w:ascii="Cascadia Mono" w:hAnsi="Cascadia Mono" w:cs="Cascadia Mono"/>
+          <w:color w:val="0000FF"/>
+          <w:sz w:val="19"/>
+          <w:szCs w:val="19"/>
+        </w:rPr>
+        <w:t>int</w:t>
+      </w:r>
+      <w:r>
+        <w:rPr>
+          <w:rFonts w:ascii="Cascadia Mono" w:hAnsi="Cascadia Mono" w:cs="Cascadia Mono"/>
+          <w:color w:val="000000"/>
+          <w:sz w:val="19"/>
+          <w:szCs w:val="19"/>
+        </w:rPr>
+        <w:t>)</w:t>
+      </w:r>
+      <w:proofErr w:type="spellStart"/>
+      <w:r>
+        <w:rPr>
+          <w:rFonts w:ascii="Cascadia Mono" w:hAnsi="Cascadia Mono" w:cs="Cascadia Mono"/>
+          <w:color w:val="2B91AF"/>
+          <w:sz w:val="19"/>
+          <w:szCs w:val="19"/>
+        </w:rPr>
+        <w:t>DateTime</w:t>
+      </w:r>
+      <w:r>
+        <w:rPr>
+          <w:rFonts w:ascii="Cascadia Mono" w:hAnsi="Cascadia Mono" w:cs="Cascadia Mono"/>
+          <w:color w:val="000000"/>
+          <w:sz w:val="19"/>
+          <w:szCs w:val="19"/>
+        </w:rPr>
+        <w:t>.Today.DayOfWeek</w:t>
+      </w:r>
+      <w:proofErr w:type="spellEnd"/>
+      <w:r>
+        <w:rPr>
+          <w:rFonts w:ascii="Cascadia Mono" w:hAnsi="Cascadia Mono" w:cs="Cascadia Mono"/>
+          <w:color w:val="000000"/>
+          <w:sz w:val="19"/>
+          <w:szCs w:val="19"/>
+        </w:rPr>
+        <w:t>);</w:t>
+      </w:r>
+    </w:p>
+    <w:p>
+      <w:pPr>
+        <w:pStyle w:val="ListParagraph"/>
+        <w:numPr>
+          <w:ilvl w:val="0"/>
+          <w:numId w:val="1"/>
+        </w:numPr>
+        <w:autoSpaceDE w:val="0"/>
+        <w:autoSpaceDN w:val="0"/>
+        <w:adjustRightInd w:val="0"/>
+        <w:spacing w:after="0" w:line="240" w:lineRule="auto"/>
+        <w:rPr>
+          <w:rFonts w:ascii="Cascadia Mono" w:hAnsi="Cascadia Mono" w:cs="Cascadia Mono"/>
+          <w:color w:val="000000"/>
+          <w:sz w:val="19"/>
+          <w:szCs w:val="19"/>
+        </w:rPr>
+      </w:pPr>
+      <w:r>
+        <w:rPr>
+          <w:rFonts w:ascii="Cascadia Mono" w:hAnsi="Cascadia Mono" w:cs="Cascadia Mono"/>
+          <w:color w:val="000000"/>
+          <w:sz w:val="19"/>
+          <w:szCs w:val="19"/>
+        </w:rPr>
+        <w:t xml:space="preserve">                        </w:t>
+      </w:r>
+      <w:r>
+        <w:rPr>
+          <w:rFonts w:ascii="Cascadia Mono" w:hAnsi="Cascadia Mono" w:cs="Cascadia Mono"/>
+          <w:color w:val="0000FF"/>
+          <w:sz w:val="19"/>
+          <w:szCs w:val="19"/>
+        </w:rPr>
+        <w:t>&lt;</w:t>
+      </w:r>
+      <w:proofErr w:type="spellStart"/>
+      <w:r>
+        <w:rPr>
+          <w:rFonts w:ascii="Cascadia Mono" w:hAnsi="Cascadia Mono" w:cs="Cascadia Mono"/>
+          <w:color w:val="800000"/>
+          <w:sz w:val="19"/>
+          <w:szCs w:val="19"/>
+        </w:rPr>
+        <w:t>th</w:t>
+      </w:r>
+      <w:proofErr w:type="spellEnd"/>
+      <w:r>
+        <w:rPr>
+          <w:rFonts w:ascii="Cascadia Mono" w:hAnsi="Cascadia Mono" w:cs="Cascadia Mono"/>
+          <w:color w:val="0000FF"/>
+          <w:sz w:val="19"/>
+          <w:szCs w:val="19"/>
+        </w:rPr>
+        <w:t>&gt;</w:t>
+      </w:r>
+      <w:r>
+        <w:rPr>
+          <w:rFonts w:ascii="Cascadia Mono" w:hAnsi="Cascadia Mono" w:cs="Cascadia Mono"/>
+          <w:color w:val="000000"/>
+          <w:sz w:val="19"/>
+          <w:szCs w:val="19"/>
+        </w:rPr>
+        <w:t>@</w:t>
+      </w:r>
+      <w:proofErr w:type="gramStart"/>
+      <w:r>
+        <w:rPr>
+          <w:rFonts w:ascii="Cascadia Mono" w:hAnsi="Cascadia Mono" w:cs="Cascadia Mono"/>
+          <w:color w:val="000000"/>
+          <w:sz w:val="19"/>
+          <w:szCs w:val="19"/>
+        </w:rPr>
+        <w:t>date.ToString</w:t>
+      </w:r>
+      <w:proofErr w:type="gramEnd"/>
+      <w:r>
+        <w:rPr>
+          <w:rFonts w:ascii="Cascadia Mono" w:hAnsi="Cascadia Mono" w:cs="Cascadia Mono"/>
+          <w:color w:val="000000"/>
+          <w:sz w:val="19"/>
+          <w:szCs w:val="19"/>
+        </w:rPr>
+        <w:t>(</w:t>
+      </w:r>
+      <w:r>
+        <w:rPr>
+          <w:rFonts w:ascii="Cascadia Mono" w:hAnsi="Cascadia Mono" w:cs="Cascadia Mono"/>
+          <w:color w:val="A31515"/>
+          <w:sz w:val="19"/>
+          <w:szCs w:val="19"/>
+        </w:rPr>
+        <w:t>"ddd MM/dd/</w:t>
+      </w:r>
+      <w:proofErr w:type="spellStart"/>
+      <w:r>
+        <w:rPr>
+          <w:rFonts w:ascii="Cascadia Mono" w:hAnsi="Cascadia Mono" w:cs="Cascadia Mono"/>
+          <w:color w:val="A31515"/>
+          <w:sz w:val="19"/>
+          <w:szCs w:val="19"/>
+        </w:rPr>
+        <w:t>yyyy</w:t>
+      </w:r>
+      <w:proofErr w:type="spellEnd"/>
+      <w:r>
+        <w:rPr>
+          <w:rFonts w:ascii="Cascadia Mono" w:hAnsi="Cascadia Mono" w:cs="Cascadia Mono"/>
+          <w:color w:val="A31515"/>
+          <w:sz w:val="19"/>
+          <w:szCs w:val="19"/>
+        </w:rPr>
+        <w:t>"</w:t>
+      </w:r>
+      <w:r>
+        <w:rPr>
+          <w:rFonts w:ascii="Cascadia Mono" w:hAnsi="Cascadia Mono" w:cs="Cascadia Mono"/>
+          <w:color w:val="000000"/>
+          <w:sz w:val="19"/>
+          <w:szCs w:val="19"/>
+        </w:rPr>
+        <w:t>)</w:t>
+      </w:r>
+      <w:r>
+        <w:rPr>
+          <w:rFonts w:ascii="Cascadia Mono" w:hAnsi="Cascadia Mono" w:cs="Cascadia Mono"/>
+          <w:color w:val="0000FF"/>
+          <w:sz w:val="19"/>
+          <w:szCs w:val="19"/>
+        </w:rPr>
+        <w:t>&lt;/</w:t>
+      </w:r>
+      <w:proofErr w:type="spellStart"/>
+      <w:r>
+        <w:rPr>
+          <w:rFonts w:ascii="Cascadia Mono" w:hAnsi="Cascadia Mono" w:cs="Cascadia Mono"/>
+          <w:color w:val="800000"/>
+          <w:sz w:val="19"/>
+          <w:szCs w:val="19"/>
+        </w:rPr>
+        <w:t>th</w:t>
+      </w:r>
+      <w:proofErr w:type="spellEnd"/>
+      <w:r>
+        <w:rPr>
+          <w:rFonts w:ascii="Cascadia Mono" w:hAnsi="Cascadia Mono" w:cs="Cascadia Mono"/>
+          <w:color w:val="0000FF"/>
+          <w:sz w:val="19"/>
+          <w:szCs w:val="19"/>
+        </w:rPr>
+        <w:t>&gt;</w:t>
+      </w:r>
+    </w:p>
+    <w:p>
+      <w:pPr>
+        <w:pStyle w:val="ListParagraph"/>
+        <w:numPr>
+          <w:ilvl w:val="0"/>
+          <w:numId w:val="1"/>
+        </w:numPr>
+        <w:autoSpaceDE w:val="0"/>
+        <w:autoSpaceDN w:val="0"/>
+        <w:adjustRightInd w:val="0"/>
+        <w:spacing w:after="0" w:line="240" w:lineRule="auto"/>
+        <w:rPr>
+          <w:rFonts w:ascii="Cascadia Mono" w:hAnsi="Cascadia Mono" w:cs="Cascadia Mono"/>
+          <w:color w:val="000000"/>
+          <w:sz w:val="19"/>
+          <w:szCs w:val="19"/>
+        </w:rPr>
+      </w:pPr>
+      <w:r>
+        <w:rPr>
+          <w:rFonts w:ascii="Cascadia Mono" w:hAnsi="Cascadia Mono" w:cs="Cascadia Mono"/>
+          <w:color w:val="000000"/>
+          <w:sz w:val="19"/>
+          <w:szCs w:val="19"/>
+        </w:rPr>
+        <w:t xml:space="preserve">                    }</w:t>
+      </w:r>
+    </w:p>
+    <w:p>
+      <w:pPr>
+        <w:pStyle w:val="ListParagraph"/>
+        <w:numPr>
+          <w:ilvl w:val="0"/>
+          <w:numId w:val="1"/>
+        </w:numPr>
+        <w:autoSpaceDE w:val="0"/>
+        <w:autoSpaceDN w:val="0"/>
+        <w:adjustRightInd w:val="0"/>
+        <w:spacing w:after="0" w:line="240" w:lineRule="auto"/>
+        <w:rPr>
+          <w:rFonts w:ascii="Cascadia Mono" w:hAnsi="Cascadia Mono" w:cs="Cascadia Mono"/>
+          <w:color w:val="000000"/>
+          <w:sz w:val="19"/>
+          <w:szCs w:val="19"/>
+        </w:rPr>
+      </w:pPr>
+      <w:r>
+        <w:rPr>
+          <w:rFonts w:ascii="Cascadia Mono" w:hAnsi="Cascadia Mono" w:cs="Cascadia Mono"/>
+          <w:color w:val="000000"/>
+          <w:sz w:val="19"/>
+          <w:szCs w:val="19"/>
+        </w:rPr>
+        <w:t xml:space="preserve">                </w:t>
+      </w:r>
+      <w:r>
+        <w:rPr>
+          <w:rFonts w:ascii="Cascadia Mono" w:hAnsi="Cascadia Mono" w:cs="Cascadia Mono"/>
+          <w:color w:val="0000FF"/>
+          <w:sz w:val="19"/>
+          <w:szCs w:val="19"/>
+        </w:rPr>
+        <w:t>&lt;/</w:t>
+      </w:r>
+      <w:r>
+        <w:rPr>
+          <w:rFonts w:ascii="Cascadia Mono" w:hAnsi="Cascadia Mono" w:cs="Cascadia Mono"/>
+          <w:color w:val="800000"/>
+          <w:sz w:val="19"/>
+          <w:szCs w:val="19"/>
+        </w:rPr>
+        <w:t>tr</w:t>
+      </w:r>
+      <w:r>
+        <w:rPr>
+          <w:rFonts w:ascii="Cascadia Mono" w:hAnsi="Cascadia Mono" w:cs="Cascadia Mono"/>
+          <w:color w:val="0000FF"/>
+          <w:sz w:val="19"/>
+          <w:szCs w:val="19"/>
+        </w:rPr>
+        <w:t>&gt;</w:t>
+      </w:r>
+    </w:p>
+    <w:p>
+      <w:pPr>
+        <w:pStyle w:val="ListParagraph"/>
+        <w:numPr>
+          <w:ilvl w:val="0"/>
+          <w:numId w:val="1"/>
+        </w:numPr>
+        <w:autoSpaceDE w:val="0"/>
+        <w:autoSpaceDN w:val="0"/>
+        <w:adjustRightInd w:val="0"/>
+        <w:spacing w:after="0" w:line="240" w:lineRule="auto"/>
+        <w:rPr>
+          <w:rFonts w:ascii="Cascadia Mono" w:hAnsi="Cascadia Mono" w:cs="Cascadia Mono"/>
+          <w:color w:val="000000"/>
+          <w:sz w:val="19"/>
+          <w:szCs w:val="19"/>
+        </w:rPr>
+      </w:pPr>
+      <w:r>
+        <w:rPr>
+          <w:rFonts w:ascii="Cascadia Mono" w:hAnsi="Cascadia Mono" w:cs="Cascadia Mono"/>
+          <w:color w:val="000000"/>
+          <w:sz w:val="19"/>
+          <w:szCs w:val="19"/>
+        </w:rPr>
+        <w:t xml:space="preserve">            </w:t>
+      </w:r>
+      <w:r>
+        <w:rPr>
+          <w:rFonts w:ascii="Cascadia Mono" w:hAnsi="Cascadia Mono" w:cs="Cascadia Mono"/>
+          <w:color w:val="0000FF"/>
+          <w:sz w:val="19"/>
+          <w:szCs w:val="19"/>
+        </w:rPr>
+        <w:t>&lt;/</w:t>
+      </w:r>
+      <w:proofErr w:type="spellStart"/>
+      <w:r>
+        <w:rPr>
+          <w:rFonts w:ascii="Cascadia Mono" w:hAnsi="Cascadia Mono" w:cs="Cascadia Mono"/>
+          <w:color w:val="800000"/>
+          <w:sz w:val="19"/>
+          <w:szCs w:val="19"/>
+        </w:rPr>
+        <w:t>thead</w:t>
+      </w:r>
+      <w:proofErr w:type="spellEnd"/>
+      <w:r>
+        <w:rPr>
+          <w:rFonts w:ascii="Cascadia Mono" w:hAnsi="Cascadia Mono" w:cs="Cascadia Mono"/>
+          <w:color w:val="0000FF"/>
+          <w:sz w:val="19"/>
+          <w:szCs w:val="19"/>
+        </w:rPr>
+        <w:t>&gt;</w:t>
+      </w:r>
+    </w:p>
+    <w:p>
+      <w:pPr>
+        <w:pStyle w:val="ListParagraph"/>
+        <w:numPr>
+          <w:ilvl w:val="0"/>
+          <w:numId w:val="1"/>
+        </w:numPr>
+        <w:autoSpaceDE w:val="0"/>
+        <w:autoSpaceDN w:val="0"/>
+        <w:adjustRightInd w:val="0"/>
+        <w:spacing w:after="0" w:line="240" w:lineRule="auto"/>
+        <w:rPr>
+          <w:rFonts w:ascii="Cascadia Mono" w:hAnsi="Cascadia Mono" w:cs="Cascadia Mono"/>
+          <w:color w:val="000000"/>
+          <w:sz w:val="19"/>
+          <w:szCs w:val="19"/>
+        </w:rPr>
+      </w:pPr>
+      <w:r>
+        <w:rPr>
+          <w:rFonts w:ascii="Cascadia Mono" w:hAnsi="Cascadia Mono" w:cs="Cascadia Mono"/>
+          <w:color w:val="000000"/>
+          <w:sz w:val="19"/>
+          <w:szCs w:val="19"/>
+        </w:rPr>
+        <w:t xml:space="preserve">            </w:t>
+      </w:r>
+      <w:r>
+        <w:rPr>
+          <w:rFonts w:ascii="Cascadia Mono" w:hAnsi="Cascadia Mono" w:cs="Cascadia Mono"/>
+          <w:color w:val="0000FF"/>
+          <w:sz w:val="19"/>
+          <w:szCs w:val="19"/>
+        </w:rPr>
+        <w:t>&lt;</w:t>
+      </w:r>
+      <w:proofErr w:type="spellStart"/>
+      <w:r>
+        <w:rPr>
+          <w:rFonts w:ascii="Cascadia Mono" w:hAnsi="Cascadia Mono" w:cs="Cascadia Mono"/>
+          <w:color w:val="800000"/>
+          <w:sz w:val="19"/>
+          <w:szCs w:val="19"/>
+        </w:rPr>
+        <w:t>tbody</w:t>
+      </w:r>
+      <w:proofErr w:type="spellEnd"/>
+      <w:r>
+        <w:rPr>
+          <w:rFonts w:ascii="Cascadia Mono" w:hAnsi="Cascadia Mono" w:cs="Cascadia Mono"/>
+          <w:color w:val="0000FF"/>
+          <w:sz w:val="19"/>
+          <w:szCs w:val="19"/>
+        </w:rPr>
+        <w:t>&gt;</w:t>
+      </w:r>
+    </w:p>
+    <w:p>
+      <w:pPr>
+        <w:pStyle w:val="ListParagraph"/>
+        <w:numPr>
+          <w:ilvl w:val="0"/>
+          <w:numId w:val="1"/>
+        </w:numPr>
+        <w:autoSpaceDE w:val="0"/>
+        <w:autoSpaceDN w:val="0"/>
+        <w:adjustRightInd w:val="0"/>
+        <w:spacing w:after="0" w:line="240" w:lineRule="auto"/>
+        <w:rPr>
+          <w:rFonts w:ascii="Cascadia Mono" w:hAnsi="Cascadia Mono" w:cs="Cascadia Mono"/>
+          <w:color w:val="000000"/>
+          <w:sz w:val="19"/>
+          <w:szCs w:val="19"/>
+        </w:rPr>
+      </w:pPr>
+      <w:r>
+        <w:rPr>
+          <w:rFonts w:ascii="Cascadia Mono" w:hAnsi="Cascadia Mono" w:cs="Cascadia Mono"/>
+          <w:color w:val="000000"/>
+          <w:sz w:val="19"/>
+          <w:szCs w:val="19"/>
+        </w:rPr>
+        <w:t xml:space="preserve">                @</w:t>
+      </w:r>
+      <w:r>
+        <w:rPr>
+          <w:rFonts w:ascii="Cascadia Mono" w:hAnsi="Cascadia Mono" w:cs="Cascadia Mono"/>
+          <w:color w:val="0000FF"/>
+          <w:sz w:val="19"/>
+          <w:szCs w:val="19"/>
+        </w:rPr>
+        <w:t>foreach</w:t>
+      </w:r>
+      <w:r>
+        <w:rPr>
+          <w:rFonts w:ascii="Cascadia Mono" w:hAnsi="Cascadia Mono" w:cs="Cascadia Mono"/>
+          <w:color w:val="000000"/>
+          <w:sz w:val="19"/>
+          <w:szCs w:val="19"/>
+        </w:rPr>
+        <w:t xml:space="preserve"> (</w:t>
+      </w:r>
+      <w:r>
+        <w:rPr>
+          <w:rFonts w:ascii="Cascadia Mono" w:hAnsi="Cascadia Mono" w:cs="Cascadia Mono"/>
+          <w:color w:val="0000FF"/>
+          <w:sz w:val="19"/>
+          <w:szCs w:val="19"/>
+        </w:rPr>
+        <w:t>var</w:t>
+      </w:r>
+      <w:r>
+        <w:rPr>
+          <w:rFonts w:ascii="Cascadia Mono" w:hAnsi="Cascadia Mono" w:cs="Cascadia Mono"/>
+          <w:color w:val="000000"/>
+          <w:sz w:val="19"/>
+          <w:szCs w:val="19"/>
+        </w:rPr>
+        <w:t xml:space="preserve"> hour </w:t>
+      </w:r>
+      <w:r>
+        <w:rPr>
+          <w:rFonts w:ascii="Cascadia Mono" w:hAnsi="Cascadia Mono" w:cs="Cascadia Mono"/>
+          <w:color w:val="0000FF"/>
+          <w:sz w:val="19"/>
+          <w:szCs w:val="19"/>
+        </w:rPr>
+        <w:t>in</w:t>
+      </w:r>
+      <w:r>
+        <w:rPr>
+          <w:rFonts w:ascii="Cascadia Mono" w:hAnsi="Cascadia Mono" w:cs="Cascadia Mono"/>
+          <w:color w:val="000000"/>
+          <w:sz w:val="19"/>
+          <w:szCs w:val="19"/>
+        </w:rPr>
+        <w:t xml:space="preserve"> </w:t>
+      </w:r>
+      <w:proofErr w:type="spellStart"/>
+      <w:r>
+        <w:rPr>
+          <w:rFonts w:ascii="Cascadia Mono" w:hAnsi="Cascadia Mono" w:cs="Cascadia Mono"/>
+          <w:color w:val="2B91AF"/>
+          <w:sz w:val="19"/>
+          <w:szCs w:val="19"/>
+        </w:rPr>
+        <w:t>Enumerable</w:t>
+      </w:r>
+      <w:r>
+        <w:rPr>
+          <w:rFonts w:ascii="Cascadia Mono" w:hAnsi="Cascadia Mono" w:cs="Cascadia Mono"/>
+          <w:color w:val="000000"/>
+          <w:sz w:val="19"/>
+          <w:szCs w:val="19"/>
+        </w:rPr>
+        <w:t>.Range</w:t>
+      </w:r>
+      <w:proofErr w:type="spellEnd"/>
+      <w:r>
+        <w:rPr>
+          <w:rFonts w:ascii="Cascadia Mono" w:hAnsi="Cascadia Mono" w:cs="Cascadia Mono"/>
+          <w:color w:val="000000"/>
+          <w:sz w:val="19"/>
+          <w:szCs w:val="19"/>
+        </w:rPr>
+        <w:t>(0, 24))</w:t>
+      </w:r>
+    </w:p>
+    <w:p>
+      <w:pPr>
+        <w:pStyle w:val="ListParagraph"/>
+        <w:numPr>
+          <w:ilvl w:val="0"/>
+          <w:numId w:val="1"/>
+        </w:numPr>
+        <w:autoSpaceDE w:val="0"/>
+        <w:autoSpaceDN w:val="0"/>
+        <w:adjustRightInd w:val="0"/>
+        <w:spacing w:after="0" w:line="240" w:lineRule="auto"/>
+        <w:rPr>
+          <w:rFonts w:ascii="Cascadia Mono" w:hAnsi="Cascadia Mono" w:cs="Cascadia Mono"/>
+          <w:color w:val="000000"/>
+          <w:sz w:val="19"/>
+          <w:szCs w:val="19"/>
+        </w:rPr>
+      </w:pPr>
+      <w:r>
+        <w:rPr>
+          <w:rFonts w:ascii="Cascadia Mono" w:hAnsi="Cascadia Mono" w:cs="Cascadia Mono"/>
+          <w:color w:val="000000"/>
+          <w:sz w:val="19"/>
+          <w:szCs w:val="19"/>
+        </w:rPr>
+        <w:t xml:space="preserve">                {</w:t>
+      </w:r>
+    </w:p>
+    <w:p>
+      <w:pPr>
+        <w:pStyle w:val="ListParagraph"/>
+        <w:numPr>
+          <w:ilvl w:val="0"/>
+          <w:numId w:val="1"/>
+        </w:numPr>
+        <w:autoSpaceDE w:val="0"/>
+        <w:autoSpaceDN w:val="0"/>
+        <w:adjustRightInd w:val="0"/>
+        <w:spacing w:after="0" w:line="240" w:lineRule="auto"/>
+        <w:rPr>
+          <w:rFonts w:ascii="Cascadia Mono" w:hAnsi="Cascadia Mono" w:cs="Cascadia Mono"/>
+          <w:color w:val="000000"/>
+          <w:sz w:val="19"/>
+          <w:szCs w:val="19"/>
+        </w:rPr>
+      </w:pPr>
+      <w:r>
+        <w:rPr>
+          <w:rFonts w:ascii="Cascadia Mono" w:hAnsi="Cascadia Mono" w:cs="Cascadia Mono"/>
+          <w:color w:val="000000"/>
+          <w:sz w:val="19"/>
+          <w:szCs w:val="19"/>
+        </w:rPr>
+        <w:t xml:space="preserve">                    </w:t>
+      </w:r>
+      <w:r>
+        <w:rPr>
+          <w:rFonts w:ascii="Cascadia Mono" w:hAnsi="Cascadia Mono" w:cs="Cascadia Mono"/>
+          <w:color w:val="0000FF"/>
+          <w:sz w:val="19"/>
+          <w:szCs w:val="19"/>
+        </w:rPr>
+        <w:t>&lt;</w:t>
+      </w:r>
+      <w:r>
+        <w:rPr>
+          <w:rFonts w:ascii="Cascadia Mono" w:hAnsi="Cascadia Mono" w:cs="Cascadia Mono"/>
+          <w:color w:val="800000"/>
+          <w:sz w:val="19"/>
+          <w:szCs w:val="19"/>
+        </w:rPr>
+        <w:t>tr</w:t>
+      </w:r>
+      <w:r>
+        <w:rPr>
+          <w:rFonts w:ascii="Cascadia Mono" w:hAnsi="Cascadia Mono" w:cs="Cascadia Mono"/>
+          <w:color w:val="0000FF"/>
+          <w:sz w:val="19"/>
+          <w:szCs w:val="19"/>
+        </w:rPr>
+        <w:t>&gt;</w:t>
+      </w:r>
+    </w:p>
+    <w:p>
+      <w:pPr>
+        <w:pStyle w:val="ListParagraph"/>
+        <w:numPr>
+          <w:ilvl w:val="0"/>
+          <w:numId w:val="1"/>
+        </w:numPr>
+        <w:autoSpaceDE w:val="0"/>
+        <w:autoSpaceDN w:val="0"/>
+        <w:adjustRightInd w:val="0"/>
+        <w:spacing w:after="0" w:line="240" w:lineRule="auto"/>
+        <w:rPr>
+          <w:rFonts w:ascii="Cascadia Mono" w:hAnsi="Cascadia Mono" w:cs="Cascadia Mono"/>
+          <w:color w:val="000000"/>
+          <w:sz w:val="19"/>
+          <w:szCs w:val="19"/>
+        </w:rPr>
+      </w:pPr>
+      <w:r>
+        <w:rPr>
+          <w:rFonts w:ascii="Cascadia Mono" w:hAnsi="Cascadia Mono" w:cs="Cascadia Mono"/>
+          <w:color w:val="000000"/>
+          <w:sz w:val="19"/>
+          <w:szCs w:val="19"/>
+        </w:rPr>
+        <w:t xml:space="preserve">                        </w:t>
+      </w:r>
+      <w:r>
+        <w:rPr>
+          <w:rFonts w:ascii="Cascadia Mono" w:hAnsi="Cascadia Mono" w:cs="Cascadia Mono"/>
+          <w:color w:val="0000FF"/>
+          <w:sz w:val="19"/>
+          <w:szCs w:val="19"/>
+        </w:rPr>
+        <w:t>&lt;</w:t>
+      </w:r>
+      <w:r>
+        <w:rPr>
+          <w:rFonts w:ascii="Cascadia Mono" w:hAnsi="Cascadia Mono" w:cs="Cascadia Mono"/>
+          <w:color w:val="800000"/>
+          <w:sz w:val="19"/>
+          <w:szCs w:val="19"/>
+        </w:rPr>
+        <w:t>td</w:t>
+      </w:r>
+      <w:r>
+        <w:rPr>
+          <w:rFonts w:ascii="Cascadia Mono" w:hAnsi="Cascadia Mono" w:cs="Cascadia Mono"/>
+          <w:color w:val="0000FF"/>
+          <w:sz w:val="19"/>
+          <w:szCs w:val="19"/>
+        </w:rPr>
+        <w:t>&gt;</w:t>
+      </w:r>
+      <w:r>
+        <w:rPr>
+          <w:rFonts w:ascii="Cascadia Mono" w:hAnsi="Cascadia Mono" w:cs="Cascadia Mono"/>
+          <w:color w:val="000000"/>
+          <w:sz w:val="19"/>
+          <w:szCs w:val="19"/>
+        </w:rPr>
+        <w:t>@hour:00</w:t>
+      </w:r>
+      <w:r>
+        <w:rPr>
+          <w:rFonts w:ascii="Cascadia Mono" w:hAnsi="Cascadia Mono" w:cs="Cascadia Mono"/>
+          <w:color w:val="0000FF"/>
+          <w:sz w:val="19"/>
+          <w:szCs w:val="19"/>
+        </w:rPr>
+        <w:t>&lt;/</w:t>
+      </w:r>
+      <w:r>
+        <w:rPr>
+          <w:rFonts w:ascii="Cascadia Mono" w:hAnsi="Cascadia Mono" w:cs="Cascadia Mono"/>
+          <w:color w:val="800000"/>
+          <w:sz w:val="19"/>
+          <w:szCs w:val="19"/>
+        </w:rPr>
+        <w:t>td</w:t>
+      </w:r>
+      <w:r>
+        <w:rPr>
+          <w:rFonts w:ascii="Cascadia Mono" w:hAnsi="Cascadia Mono" w:cs="Cascadia Mono"/>
+          <w:color w:val="0000FF"/>
+          <w:sz w:val="19"/>
+          <w:szCs w:val="19"/>
+        </w:rPr>
+        <w:t>&gt;</w:t>
+      </w:r>
+    </w:p>
+    <w:p>
+      <w:pPr>
+        <w:pStyle w:val="ListParagraph"/>
+        <w:numPr>
+          <w:ilvl w:val="0"/>
+          <w:numId w:val="1"/>
+        </w:numPr>
+        <w:autoSpaceDE w:val="0"/>
+        <w:autoSpaceDN w:val="0"/>
+        <w:adjustRightInd w:val="0"/>
+        <w:spacing w:after="0" w:line="240" w:lineRule="auto"/>
+        <w:rPr>
+          <w:rFonts w:ascii="Cascadia Mono" w:hAnsi="Cascadia Mono" w:cs="Cascadia Mono"/>
+          <w:color w:val="000000"/>
+          <w:sz w:val="19"/>
+          <w:szCs w:val="19"/>
+        </w:rPr>
+      </w:pPr>
+      <w:r>
+        <w:rPr>
+          <w:rFonts w:ascii="Cascadia Mono" w:hAnsi="Cascadia Mono" w:cs="Cascadia Mono"/>
+          <w:color w:val="000000"/>
+          <w:sz w:val="19"/>
+          <w:szCs w:val="19"/>
+        </w:rPr>
+        <w:t xml:space="preserve">                        @</w:t>
+      </w:r>
+      <w:r>
+        <w:rPr>
+          <w:rFonts w:ascii="Cascadia Mono" w:hAnsi="Cascadia Mono" w:cs="Cascadia Mono"/>
+          <w:color w:val="0000FF"/>
+          <w:sz w:val="19"/>
+          <w:szCs w:val="19"/>
+        </w:rPr>
+        <w:t>for</w:t>
+      </w:r>
+      <w:r>
+        <w:rPr>
+          <w:rFonts w:ascii="Cascadia Mono" w:hAnsi="Cascadia Mono" w:cs="Cascadia Mono"/>
+          <w:color w:val="000000"/>
+          <w:sz w:val="19"/>
+          <w:szCs w:val="19"/>
+        </w:rPr>
+        <w:t xml:space="preserve"> (</w:t>
+      </w:r>
+      <w:r>
+        <w:rPr>
+          <w:rFonts w:ascii="Cascadia Mono" w:hAnsi="Cascadia Mono" w:cs="Cascadia Mono"/>
+          <w:color w:val="0000FF"/>
+          <w:sz w:val="19"/>
+          <w:szCs w:val="19"/>
+        </w:rPr>
+        <w:t>int</w:t>
+      </w:r>
+      <w:r>
+        <w:rPr>
+          <w:rFonts w:ascii="Cascadia Mono" w:hAnsi="Cascadia Mono" w:cs="Cascadia Mono"/>
+          <w:color w:val="000000"/>
+          <w:sz w:val="19"/>
+          <w:szCs w:val="19"/>
+        </w:rPr>
+        <w:t xml:space="preserve"> </w:t>
+      </w:r>
+      <w:proofErr w:type="spellStart"/>
+      <w:r>
+        <w:rPr>
+          <w:rFonts w:ascii="Cascadia Mono" w:hAnsi="Cascadia Mono" w:cs="Cascadia Mono"/>
+          <w:color w:val="000000"/>
+          <w:sz w:val="19"/>
+          <w:szCs w:val="19"/>
+        </w:rPr>
+        <w:t>i</w:t>
+      </w:r>
+      <w:proofErr w:type="spellEnd"/>
+      <w:r>
+        <w:rPr>
+          <w:rFonts w:ascii="Cascadia Mono" w:hAnsi="Cascadia Mono" w:cs="Cascadia Mono"/>
+          <w:color w:val="000000"/>
+          <w:sz w:val="19"/>
+          <w:szCs w:val="19"/>
+        </w:rPr>
+        <w:t xml:space="preserve"> = 0; </w:t>
+      </w:r>
+      <w:proofErr w:type="spellStart"/>
+      <w:r>
+        <w:rPr>
+          <w:rFonts w:ascii="Cascadia Mono" w:hAnsi="Cascadia Mono" w:cs="Cascadia Mono"/>
+          <w:color w:val="000000"/>
+          <w:sz w:val="19"/>
+          <w:szCs w:val="19"/>
+        </w:rPr>
+        <w:t>i</w:t>
+      </w:r>
+      <w:proofErr w:type="spellEnd"/>
+      <w:r>
+        <w:rPr>
+          <w:rFonts w:ascii="Cascadia Mono" w:hAnsi="Cascadia Mono" w:cs="Cascadia Mono"/>
+          <w:color w:val="000000"/>
+          <w:sz w:val="19"/>
+          <w:szCs w:val="19"/>
+        </w:rPr>
+        <w:t xml:space="preserve"> &lt; 7; </w:t>
+      </w:r>
+      <w:proofErr w:type="spellStart"/>
+      <w:r>
+        <w:rPr>
+          <w:rFonts w:ascii="Cascadia Mono" w:hAnsi="Cascadia Mono" w:cs="Cascadia Mono"/>
+          <w:color w:val="000000"/>
+          <w:sz w:val="19"/>
+          <w:szCs w:val="19"/>
+        </w:rPr>
+        <w:t>i</w:t>
+      </w:r>
+      <w:proofErr w:type="spellEnd"/>
+      <w:r>
+        <w:rPr>
+          <w:rFonts w:ascii="Cascadia Mono" w:hAnsi="Cascadia Mono" w:cs="Cascadia Mono"/>
+          <w:color w:val="000000"/>
+          <w:sz w:val="19"/>
+          <w:szCs w:val="19"/>
+        </w:rPr>
+        <w:t>++)</w:t>
+      </w:r>
+    </w:p>
+    <w:p>
+      <w:pPr>
+        <w:pStyle w:val="ListParagraph"/>
+        <w:numPr>
+          <w:ilvl w:val="0"/>
+          <w:numId w:val="1"/>
+        </w:numPr>
+        <w:autoSpaceDE w:val="0"/>
+        <w:autoSpaceDN w:val="0"/>
+        <w:adjustRightInd w:val="0"/>
+        <w:spacing w:after="0" w:line="240" w:lineRule="auto"/>
+        <w:rPr>
+          <w:rFonts w:ascii="Cascadia Mono" w:hAnsi="Cascadia Mono" w:cs="Cascadia Mono"/>
+          <w:color w:val="000000"/>
+          <w:sz w:val="19"/>
+          <w:szCs w:val="19"/>
+        </w:rPr>
+      </w:pPr>
+      <w:r>
+        <w:rPr>
+          <w:rFonts w:ascii="Cascadia Mono" w:hAnsi="Cascadia Mono" w:cs="Cascadia Mono"/>
+          <w:color w:val="000000"/>
+          <w:sz w:val="19"/>
+          <w:szCs w:val="19"/>
+        </w:rPr>
+        <w:t xml:space="preserve">                        {</w:t>
+      </w:r>
+    </w:p>
+    <w:p>
+      <w:pPr>
+        <w:pStyle w:val="ListParagraph"/>
+        <w:numPr>
+          <w:ilvl w:val="0"/>
+          <w:numId w:val="1"/>
+        </w:numPr>
+        <w:autoSpaceDE w:val="0"/>
+        <w:autoSpaceDN w:val="0"/>
+        <w:adjustRightInd w:val="0"/>
+        <w:spacing w:after="0" w:line="240" w:lineRule="auto"/>
+        <w:rPr>
+          <w:rFonts w:ascii="Cascadia Mono" w:hAnsi="Cascadia Mono" w:cs="Cascadia Mono"/>
+          <w:color w:val="000000"/>
+          <w:sz w:val="19"/>
+          <w:szCs w:val="19"/>
+        </w:rPr>
+      </w:pPr>
+      <w:r>
+        <w:rPr>
+          <w:rFonts w:ascii="Cascadia Mono" w:hAnsi="Cascadia Mono" w:cs="Cascadia Mono"/>
+          <w:color w:val="000000"/>
+          <w:sz w:val="19"/>
+          <w:szCs w:val="19"/>
+        </w:rPr>
+        <w:t xml:space="preserve">                            </w:t>
+      </w:r>
+      <w:proofErr w:type="spellStart"/>
+      <w:r>
+        <w:rPr>
+          <w:rFonts w:ascii="Cascadia Mono" w:hAnsi="Cascadia Mono" w:cs="Cascadia Mono"/>
+          <w:color w:val="2B91AF"/>
+          <w:sz w:val="19"/>
+          <w:szCs w:val="19"/>
+        </w:rPr>
+        <w:t>DateTime</w:t>
+      </w:r>
+      <w:proofErr w:type="spellEnd"/>
+      <w:r>
+        <w:rPr>
+          <w:rFonts w:ascii="Cascadia Mono" w:hAnsi="Cascadia Mono" w:cs="Cascadia Mono"/>
+          <w:color w:val="000000"/>
+          <w:sz w:val="19"/>
+          <w:szCs w:val="19"/>
+        </w:rPr>
+        <w:t xml:space="preserve"> date = </w:t>
+      </w:r>
+      <w:proofErr w:type="spellStart"/>
+      <w:proofErr w:type="gramStart"/>
+      <w:r>
+        <w:rPr>
+          <w:rFonts w:ascii="Cascadia Mono" w:hAnsi="Cascadia Mono" w:cs="Cascadia Mono"/>
+          <w:color w:val="2B91AF"/>
+          <w:sz w:val="19"/>
+          <w:szCs w:val="19"/>
+        </w:rPr>
+        <w:t>DateTime</w:t>
+      </w:r>
+      <w:r>
+        <w:rPr>
+          <w:rFonts w:ascii="Cascadia Mono" w:hAnsi="Cascadia Mono" w:cs="Cascadia Mono"/>
+          <w:color w:val="000000"/>
+          <w:sz w:val="19"/>
+          <w:szCs w:val="19"/>
+        </w:rPr>
+        <w:t>.Today.AddDays</w:t>
+      </w:r>
+      <w:proofErr w:type="spellEnd"/>
+      <w:proofErr w:type="gramEnd"/>
+      <w:r>
+        <w:rPr>
+          <w:rFonts w:ascii="Cascadia Mono" w:hAnsi="Cascadia Mono" w:cs="Cascadia Mono"/>
+          <w:color w:val="000000"/>
+          <w:sz w:val="19"/>
+          <w:szCs w:val="19"/>
+        </w:rPr>
+        <w:t>(</w:t>
+      </w:r>
+      <w:proofErr w:type="spellStart"/>
+      <w:r>
+        <w:rPr>
+          <w:rFonts w:ascii="Cascadia Mono" w:hAnsi="Cascadia Mono" w:cs="Cascadia Mono"/>
+          <w:color w:val="000000"/>
+          <w:sz w:val="19"/>
+          <w:szCs w:val="19"/>
+        </w:rPr>
+        <w:t>i</w:t>
+      </w:r>
+      <w:proofErr w:type="spellEnd"/>
+      <w:r>
+        <w:rPr>
+          <w:rFonts w:ascii="Cascadia Mono" w:hAnsi="Cascadia Mono" w:cs="Cascadia Mono"/>
+          <w:color w:val="000000"/>
+          <w:sz w:val="19"/>
+          <w:szCs w:val="19"/>
+        </w:rPr>
+        <w:t xml:space="preserve"> - (</w:t>
+      </w:r>
+      <w:r>
+        <w:rPr>
+          <w:rFonts w:ascii="Cascadia Mono" w:hAnsi="Cascadia Mono" w:cs="Cascadia Mono"/>
+          <w:color w:val="0000FF"/>
+          <w:sz w:val="19"/>
+          <w:szCs w:val="19"/>
+        </w:rPr>
+        <w:t>int</w:t>
+      </w:r>
+      <w:r>
+        <w:rPr>
+          <w:rFonts w:ascii="Cascadia Mono" w:hAnsi="Cascadia Mono" w:cs="Cascadia Mono"/>
+          <w:color w:val="000000"/>
+          <w:sz w:val="19"/>
+          <w:szCs w:val="19"/>
+        </w:rPr>
+        <w:t>)</w:t>
+      </w:r>
+      <w:proofErr w:type="spellStart"/>
+      <w:r>
+        <w:rPr>
+          <w:rFonts w:ascii="Cascadia Mono" w:hAnsi="Cascadia Mono" w:cs="Cascadia Mono"/>
+          <w:color w:val="2B91AF"/>
+          <w:sz w:val="19"/>
+          <w:szCs w:val="19"/>
+        </w:rPr>
+        <w:t>DateTime</w:t>
+      </w:r>
+      <w:r>
+        <w:rPr>
+          <w:rFonts w:ascii="Cascadia Mono" w:hAnsi="Cascadia Mono" w:cs="Cascadia Mono"/>
+          <w:color w:val="000000"/>
+          <w:sz w:val="19"/>
+          <w:szCs w:val="19"/>
+        </w:rPr>
+        <w:t>.Today.DayOfWeek</w:t>
+      </w:r>
+      <w:proofErr w:type="spellEnd"/>
+      <w:r>
+        <w:rPr>
+          <w:rFonts w:ascii="Cascadia Mono" w:hAnsi="Cascadia Mono" w:cs="Cascadia Mono"/>
+          <w:color w:val="000000"/>
+          <w:sz w:val="19"/>
+          <w:szCs w:val="19"/>
+        </w:rPr>
+        <w:t>);</w:t>
+      </w:r>
+    </w:p>
+    <w:p>
+      <w:pPr>
+        <w:pStyle w:val="ListParagraph"/>
+        <w:numPr>
+          <w:ilvl w:val="0"/>
+          <w:numId w:val="1"/>
+        </w:numPr>
+        <w:autoSpaceDE w:val="0"/>
+        <w:autoSpaceDN w:val="0"/>
+        <w:adjustRightInd w:val="0"/>
+        <w:spacing w:after="0" w:line="240" w:lineRule="auto"/>
+        <w:rPr>
+          <w:rFonts w:ascii="Cascadia Mono" w:hAnsi="Cascadia Mono" w:cs="Cascadia Mono"/>
+          <w:color w:val="000000"/>
+          <w:sz w:val="19"/>
+          <w:szCs w:val="19"/>
+        </w:rPr>
+      </w:pPr>
+      <w:r>
+        <w:rPr>
+          <w:rFonts w:ascii="Cascadia Mono" w:hAnsi="Cascadia Mono" w:cs="Cascadia Mono"/>
+          <w:color w:val="000000"/>
+          <w:sz w:val="19"/>
+          <w:szCs w:val="19"/>
+        </w:rPr>
+        <w:lastRenderedPageBreak/>
+        <w:t xml:space="preserve">                            </w:t>
+      </w:r>
+      <w:r>
+        <w:rPr>
+          <w:rFonts w:ascii="Cascadia Mono" w:hAnsi="Cascadia Mono" w:cs="Cascadia Mono"/>
+          <w:color w:val="0000FF"/>
+          <w:sz w:val="19"/>
+          <w:szCs w:val="19"/>
+        </w:rPr>
+        <w:t>var</w:t>
+      </w:r>
+      <w:r>
+        <w:rPr>
+          <w:rFonts w:ascii="Cascadia Mono" w:hAnsi="Cascadia Mono" w:cs="Cascadia Mono"/>
+          <w:color w:val="000000"/>
+          <w:sz w:val="19"/>
+          <w:szCs w:val="19"/>
+        </w:rPr>
+        <w:t xml:space="preserve"> </w:t>
+      </w:r>
+      <w:proofErr w:type="spellStart"/>
+      <w:r>
+        <w:rPr>
+          <w:rFonts w:ascii="Cascadia Mono" w:hAnsi="Cascadia Mono" w:cs="Cascadia Mono"/>
+          <w:color w:val="000000"/>
+          <w:sz w:val="19"/>
+          <w:szCs w:val="19"/>
+        </w:rPr>
+        <w:t>cellDate</w:t>
+      </w:r>
+      <w:proofErr w:type="spellEnd"/>
+      <w:r>
+        <w:rPr>
+          <w:rFonts w:ascii="Cascadia Mono" w:hAnsi="Cascadia Mono" w:cs="Cascadia Mono"/>
+          <w:color w:val="000000"/>
+          <w:sz w:val="19"/>
+          <w:szCs w:val="19"/>
+        </w:rPr>
+        <w:t xml:space="preserve"> = </w:t>
+      </w:r>
+      <w:r>
+        <w:rPr>
+          <w:rFonts w:ascii="Cascadia Mono" w:hAnsi="Cascadia Mono" w:cs="Cascadia Mono"/>
+          <w:color w:val="0000FF"/>
+          <w:sz w:val="19"/>
+          <w:szCs w:val="19"/>
+        </w:rPr>
+        <w:t>new</w:t>
+      </w:r>
+      <w:r>
+        <w:rPr>
+          <w:rFonts w:ascii="Cascadia Mono" w:hAnsi="Cascadia Mono" w:cs="Cascadia Mono"/>
+          <w:color w:val="000000"/>
+          <w:sz w:val="19"/>
+          <w:szCs w:val="19"/>
+        </w:rPr>
+        <w:t xml:space="preserve"> </w:t>
+      </w:r>
+      <w:proofErr w:type="spellStart"/>
+      <w:proofErr w:type="gramStart"/>
+      <w:r>
+        <w:rPr>
+          <w:rFonts w:ascii="Cascadia Mono" w:hAnsi="Cascadia Mono" w:cs="Cascadia Mono"/>
+          <w:color w:val="2B91AF"/>
+          <w:sz w:val="19"/>
+          <w:szCs w:val="19"/>
+        </w:rPr>
+        <w:t>DateTime</w:t>
+      </w:r>
+      <w:proofErr w:type="spellEnd"/>
+      <w:r>
+        <w:rPr>
+          <w:rFonts w:ascii="Cascadia Mono" w:hAnsi="Cascadia Mono" w:cs="Cascadia Mono"/>
+          <w:color w:val="000000"/>
+          <w:sz w:val="19"/>
+          <w:szCs w:val="19"/>
+        </w:rPr>
+        <w:t>(</w:t>
+      </w:r>
+      <w:proofErr w:type="spellStart"/>
+      <w:proofErr w:type="gramEnd"/>
+      <w:r>
+        <w:rPr>
+          <w:rFonts w:ascii="Cascadia Mono" w:hAnsi="Cascadia Mono" w:cs="Cascadia Mono"/>
+          <w:color w:val="000000"/>
+          <w:sz w:val="19"/>
+          <w:szCs w:val="19"/>
+        </w:rPr>
+        <w:t>date.Year</w:t>
+      </w:r>
+      <w:proofErr w:type="spellEnd"/>
+      <w:r>
+        <w:rPr>
+          <w:rFonts w:ascii="Cascadia Mono" w:hAnsi="Cascadia Mono" w:cs="Cascadia Mono"/>
+          <w:color w:val="000000"/>
+          <w:sz w:val="19"/>
+          <w:szCs w:val="19"/>
+        </w:rPr>
+        <w:t xml:space="preserve">, </w:t>
+      </w:r>
+      <w:proofErr w:type="spellStart"/>
+      <w:r>
+        <w:rPr>
+          <w:rFonts w:ascii="Cascadia Mono" w:hAnsi="Cascadia Mono" w:cs="Cascadia Mono"/>
+          <w:color w:val="000000"/>
+          <w:sz w:val="19"/>
+          <w:szCs w:val="19"/>
+        </w:rPr>
+        <w:t>date.Month</w:t>
+      </w:r>
+      <w:proofErr w:type="spellEnd"/>
+      <w:r>
+        <w:rPr>
+          <w:rFonts w:ascii="Cascadia Mono" w:hAnsi="Cascadia Mono" w:cs="Cascadia Mono"/>
+          <w:color w:val="000000"/>
+          <w:sz w:val="19"/>
+          <w:szCs w:val="19"/>
+        </w:rPr>
+        <w:t xml:space="preserve">, </w:t>
+      </w:r>
+      <w:proofErr w:type="spellStart"/>
+      <w:r>
+        <w:rPr>
+          <w:rFonts w:ascii="Cascadia Mono" w:hAnsi="Cascadia Mono" w:cs="Cascadia Mono"/>
+          <w:color w:val="000000"/>
+          <w:sz w:val="19"/>
+          <w:szCs w:val="19"/>
+        </w:rPr>
+        <w:t>date.Day</w:t>
+      </w:r>
+      <w:proofErr w:type="spellEnd"/>
+      <w:r>
+        <w:rPr>
+          <w:rFonts w:ascii="Cascadia Mono" w:hAnsi="Cascadia Mono" w:cs="Cascadia Mono"/>
+          <w:color w:val="000000"/>
+          <w:sz w:val="19"/>
+          <w:szCs w:val="19"/>
+        </w:rPr>
+        <w:t>, hour, 0, 0);</w:t>
+      </w:r>
+    </w:p>
+    <w:p>
+      <w:pPr>
+        <w:pStyle w:val="ListParagraph"/>
+        <w:numPr>
+          <w:ilvl w:val="0"/>
+          <w:numId w:val="1"/>
+        </w:numPr>
+        <w:autoSpaceDE w:val="0"/>
+        <w:autoSpaceDN w:val="0"/>
+        <w:adjustRightInd w:val="0"/>
+        <w:spacing w:after="0" w:line="240" w:lineRule="auto"/>
+        <w:rPr>
+          <w:rFonts w:ascii="Cascadia Mono" w:hAnsi="Cascadia Mono" w:cs="Cascadia Mono"/>
+          <w:color w:val="000000"/>
+          <w:sz w:val="19"/>
+          <w:szCs w:val="19"/>
+        </w:rPr>
+      </w:pPr>
+      <w:r>
+        <w:rPr>
+          <w:rFonts w:ascii="Cascadia Mono" w:hAnsi="Cascadia Mono" w:cs="Cascadia Mono"/>
+          <w:color w:val="000000"/>
+          <w:sz w:val="19"/>
+          <w:szCs w:val="19"/>
+        </w:rPr>
+        <w:t xml:space="preserve">                            </w:t>
+      </w:r>
+      <w:r>
+        <w:rPr>
+          <w:rFonts w:ascii="Cascadia Mono" w:hAnsi="Cascadia Mono" w:cs="Cascadia Mono"/>
+          <w:color w:val="0000FF"/>
+          <w:sz w:val="19"/>
+          <w:szCs w:val="19"/>
+        </w:rPr>
+        <w:t>&lt;</w:t>
+      </w:r>
+      <w:r>
+        <w:rPr>
+          <w:rFonts w:ascii="Cascadia Mono" w:hAnsi="Cascadia Mono" w:cs="Cascadia Mono"/>
+          <w:color w:val="800000"/>
+          <w:sz w:val="19"/>
+          <w:szCs w:val="19"/>
+        </w:rPr>
+        <w:t>td</w:t>
+      </w:r>
+      <w:r>
+        <w:rPr>
+          <w:rFonts w:ascii="Cascadia Mono" w:hAnsi="Cascadia Mono" w:cs="Cascadia Mono"/>
+          <w:color w:val="0000FF"/>
+          <w:sz w:val="19"/>
+          <w:szCs w:val="19"/>
+        </w:rPr>
+        <w:t>&gt;</w:t>
+      </w:r>
+      <w:r>
+        <w:rPr>
+          <w:rFonts w:ascii="Cascadia Mono" w:hAnsi="Cascadia Mono" w:cs="Cascadia Mono"/>
+          <w:color w:val="000000"/>
+          <w:sz w:val="19"/>
+          <w:szCs w:val="19"/>
+        </w:rPr>
+        <w:t>@cellDate.ToString(</w:t>
+      </w:r>
+      <w:r>
+        <w:rPr>
+          <w:rFonts w:ascii="Cascadia Mono" w:hAnsi="Cascadia Mono" w:cs="Cascadia Mono"/>
+          <w:color w:val="A31515"/>
+          <w:sz w:val="19"/>
+          <w:szCs w:val="19"/>
+        </w:rPr>
+        <w:t xml:space="preserve">"hh:mm </w:t>
+      </w:r>
+      <w:proofErr w:type="spellStart"/>
+      <w:r>
+        <w:rPr>
+          <w:rFonts w:ascii="Cascadia Mono" w:hAnsi="Cascadia Mono" w:cs="Cascadia Mono"/>
+          <w:color w:val="A31515"/>
+          <w:sz w:val="19"/>
+          <w:szCs w:val="19"/>
+        </w:rPr>
+        <w:t>tt</w:t>
+      </w:r>
+      <w:proofErr w:type="spellEnd"/>
+      <w:proofErr w:type="gramStart"/>
+      <w:r>
+        <w:rPr>
+          <w:rFonts w:ascii="Cascadia Mono" w:hAnsi="Cascadia Mono" w:cs="Cascadia Mono"/>
+          <w:color w:val="A31515"/>
+          <w:sz w:val="19"/>
+          <w:szCs w:val="19"/>
+        </w:rPr>
+        <w:t>"</w:t>
+      </w:r>
+      <w:r>
+        <w:rPr>
+          <w:rFonts w:ascii="Cascadia Mono" w:hAnsi="Cascadia Mono" w:cs="Cascadia Mono"/>
+          <w:color w:val="000000"/>
+          <w:sz w:val="19"/>
+          <w:szCs w:val="19"/>
+        </w:rPr>
+        <w:t>)</w:t>
+      </w:r>
+      <w:r>
+        <w:rPr>
+          <w:rFonts w:ascii="Cascadia Mono" w:hAnsi="Cascadia Mono" w:cs="Cascadia Mono"/>
+          <w:color w:val="0000FF"/>
+          <w:sz w:val="19"/>
+          <w:szCs w:val="19"/>
+        </w:rPr>
+        <w:t>&lt;</w:t>
+      </w:r>
+      <w:proofErr w:type="gramEnd"/>
+      <w:r>
+        <w:rPr>
+          <w:rFonts w:ascii="Cascadia Mono" w:hAnsi="Cascadia Mono" w:cs="Cascadia Mono"/>
+          <w:color w:val="0000FF"/>
+          <w:sz w:val="19"/>
+          <w:szCs w:val="19"/>
+        </w:rPr>
+        <w:t>/</w:t>
+      </w:r>
+      <w:r>
+        <w:rPr>
+          <w:rFonts w:ascii="Cascadia Mono" w:hAnsi="Cascadia Mono" w:cs="Cascadia Mono"/>
+          <w:color w:val="800000"/>
+          <w:sz w:val="19"/>
+          <w:szCs w:val="19"/>
+        </w:rPr>
+        <w:t>td</w:t>
+      </w:r>
+      <w:r>
+        <w:rPr>
+          <w:rFonts w:ascii="Cascadia Mono" w:hAnsi="Cascadia Mono" w:cs="Cascadia Mono"/>
+          <w:color w:val="0000FF"/>
+          <w:sz w:val="19"/>
+          <w:szCs w:val="19"/>
+        </w:rPr>
+        <w:t>&gt;</w:t>
+      </w:r>
+    </w:p>
+    <w:p>
+      <w:pPr>
+        <w:pStyle w:val="ListParagraph"/>
+        <w:numPr>
+          <w:ilvl w:val="0"/>
+          <w:numId w:val="1"/>
+        </w:numPr>
+        <w:autoSpaceDE w:val="0"/>
+        <w:autoSpaceDN w:val="0"/>
+        <w:adjustRightInd w:val="0"/>
+        <w:spacing w:after="0" w:line="240" w:lineRule="auto"/>
+        <w:rPr>
+          <w:rFonts w:ascii="Cascadia Mono" w:hAnsi="Cascadia Mono" w:cs="Cascadia Mono"/>
+          <w:color w:val="000000"/>
+          <w:sz w:val="19"/>
+          <w:szCs w:val="19"/>
+        </w:rPr>
+      </w:pPr>
+      <w:r>
+        <w:rPr>
+          <w:rFonts w:ascii="Cascadia Mono" w:hAnsi="Cascadia Mono" w:cs="Cascadia Mono"/>
+          <w:color w:val="000000"/>
+          <w:sz w:val="19"/>
+          <w:szCs w:val="19"/>
+        </w:rPr>
+        <w:t xml:space="preserve">                        }</w:t>
+      </w:r>
+    </w:p>
+    <w:p>
+      <w:pPr>
+        <w:pStyle w:val="ListParagraph"/>
+        <w:numPr>
+          <w:ilvl w:val="0"/>
+          <w:numId w:val="1"/>
+        </w:numPr>
+        <w:autoSpaceDE w:val="0"/>
+        <w:autoSpaceDN w:val="0"/>
+        <w:adjustRightInd w:val="0"/>
+        <w:spacing w:after="0" w:line="240" w:lineRule="auto"/>
+        <w:rPr>
+          <w:rFonts w:ascii="Cascadia Mono" w:hAnsi="Cascadia Mono" w:cs="Cascadia Mono"/>
+          <w:color w:val="000000"/>
+          <w:sz w:val="19"/>
+          <w:szCs w:val="19"/>
+        </w:rPr>
+      </w:pPr>
+      <w:r>
+        <w:rPr>
+          <w:rFonts w:ascii="Cascadia Mono" w:hAnsi="Cascadia Mono" w:cs="Cascadia Mono"/>
+          <w:color w:val="000000"/>
+          <w:sz w:val="19"/>
+          <w:szCs w:val="19"/>
+        </w:rPr>
+        <w:t xml:space="preserve">                    </w:t>
+      </w:r>
+      <w:r>
+        <w:rPr>
+          <w:rFonts w:ascii="Cascadia Mono" w:hAnsi="Cascadia Mono" w:cs="Cascadia Mono"/>
+          <w:color w:val="0000FF"/>
+          <w:sz w:val="19"/>
+          <w:szCs w:val="19"/>
+        </w:rPr>
+        <w:t>&lt;/</w:t>
+      </w:r>
+      <w:r>
+        <w:rPr>
+          <w:rFonts w:ascii="Cascadia Mono" w:hAnsi="Cascadia Mono" w:cs="Cascadia Mono"/>
+          <w:color w:val="800000"/>
+          <w:sz w:val="19"/>
+          <w:szCs w:val="19"/>
+        </w:rPr>
+        <w:t>tr</w:t>
+      </w:r>
+      <w:r>
+        <w:rPr>
+          <w:rFonts w:ascii="Cascadia Mono" w:hAnsi="Cascadia Mono" w:cs="Cascadia Mono"/>
+          <w:color w:val="0000FF"/>
+          <w:sz w:val="19"/>
+          <w:szCs w:val="19"/>
+        </w:rPr>
+        <w:t>&gt;</w:t>
+      </w:r>
+    </w:p>
+    <w:p>
+      <w:pPr>
+        <w:pStyle w:val="ListParagraph"/>
+        <w:numPr>
+          <w:ilvl w:val="0"/>
+          <w:numId w:val="1"/>
+        </w:numPr>
+        <w:autoSpaceDE w:val="0"/>
+        <w:autoSpaceDN w:val="0"/>
+        <w:adjustRightInd w:val="0"/>
+        <w:spacing w:after="0" w:line="240" w:lineRule="auto"/>
+        <w:rPr>
+          <w:rFonts w:ascii="Cascadia Mono" w:hAnsi="Cascadia Mono" w:cs="Cascadia Mono"/>
+          <w:color w:val="000000"/>
+          <w:sz w:val="19"/>
+          <w:szCs w:val="19"/>
+        </w:rPr>
+      </w:pPr>
+      <w:r>
+        <w:rPr>
+          <w:rFonts w:ascii="Cascadia Mono" w:hAnsi="Cascadia Mono" w:cs="Cascadia Mono"/>
+          <w:color w:val="000000"/>
+          <w:sz w:val="19"/>
+          <w:szCs w:val="19"/>
+        </w:rPr>
+        <w:t xml:space="preserve">                }</w:t>
+      </w:r>
+    </w:p>
+    <w:p>
+      <w:pPr>
+        <w:pStyle w:val="ListParagraph"/>
+        <w:numPr>
+          <w:ilvl w:val="0"/>
+          <w:numId w:val="1"/>
+        </w:numPr>
+        <w:autoSpaceDE w:val="0"/>
+        <w:autoSpaceDN w:val="0"/>
+        <w:adjustRightInd w:val="0"/>
+        <w:spacing w:after="0" w:line="240" w:lineRule="auto"/>
+        <w:rPr>
+          <w:rFonts w:ascii="Cascadia Mono" w:hAnsi="Cascadia Mono" w:cs="Cascadia Mono"/>
+          <w:color w:val="000000"/>
+          <w:sz w:val="19"/>
+          <w:szCs w:val="19"/>
+        </w:rPr>
+      </w:pPr>
+      <w:r>
+        <w:rPr>
+          <w:rFonts w:ascii="Cascadia Mono" w:hAnsi="Cascadia Mono" w:cs="Cascadia Mono"/>
+          <w:color w:val="000000"/>
+          <w:sz w:val="19"/>
+          <w:szCs w:val="19"/>
+        </w:rPr>
+        <w:t xml:space="preserve">            </w:t>
+      </w:r>
+      <w:r>
+        <w:rPr>
+          <w:rFonts w:ascii="Cascadia Mono" w:hAnsi="Cascadia Mono" w:cs="Cascadia Mono"/>
+          <w:color w:val="0000FF"/>
+          <w:sz w:val="19"/>
+          <w:szCs w:val="19"/>
+        </w:rPr>
+        <w:t>&lt;/</w:t>
+      </w:r>
+      <w:proofErr w:type="spellStart"/>
+      <w:r>
+        <w:rPr>
+          <w:rFonts w:ascii="Cascadia Mono" w:hAnsi="Cascadia Mono" w:cs="Cascadia Mono"/>
+          <w:color w:val="800000"/>
+          <w:sz w:val="19"/>
+          <w:szCs w:val="19"/>
+        </w:rPr>
+        <w:t>tbody</w:t>
+      </w:r>
+      <w:proofErr w:type="spellEnd"/>
+      <w:r>
+        <w:rPr>
+          <w:rFonts w:ascii="Cascadia Mono" w:hAnsi="Cascadia Mono" w:cs="Cascadia Mono"/>
+          <w:color w:val="0000FF"/>
+          <w:sz w:val="19"/>
+          <w:szCs w:val="19"/>
+        </w:rPr>
+        <w:t>&gt;</w:t>
+      </w:r>
+    </w:p>
+    <w:p>
+      <w:pPr>
+        <w:pStyle w:val="ListParagraph"/>
+        <w:numPr>
+          <w:ilvl w:val="0"/>
+          <w:numId w:val="1"/>
+        </w:numPr>
+        <w:autoSpaceDE w:val="0"/>
+        <w:autoSpaceDN w:val="0"/>
+        <w:adjustRightInd w:val="0"/>
+        <w:spacing w:after="0" w:line="240" w:lineRule="auto"/>
+        <w:rPr>
+          <w:rFonts w:ascii="Cascadia Mono" w:hAnsi="Cascadia Mono" w:cs="Cascadia Mono"/>
+          <w:color w:val="000000"/>
+          <w:sz w:val="19"/>
+          <w:szCs w:val="19"/>
+        </w:rPr>
+      </w:pPr>
+      <w:r>
+        <w:rPr>
+          <w:rFonts w:ascii="Cascadia Mono" w:hAnsi="Cascadia Mono" w:cs="Cascadia Mono"/>
+          <w:color w:val="000000"/>
+          <w:sz w:val="19"/>
+          <w:szCs w:val="19"/>
+        </w:rPr>
+        <w:t xml:space="preserve">        </w:t>
+      </w:r>
+      <w:r>
+        <w:rPr>
+          <w:rFonts w:ascii="Cascadia Mono" w:hAnsi="Cascadia Mono" w:cs="Cascadia Mono"/>
+          <w:color w:val="0000FF"/>
+          <w:sz w:val="19"/>
+          <w:szCs w:val="19"/>
+        </w:rPr>
+        <w:t>&lt;/</w:t>
+      </w:r>
+      <w:r>
+        <w:rPr>
+          <w:rFonts w:ascii="Cascadia Mono" w:hAnsi="Cascadia Mono" w:cs="Cascadia Mono"/>
+          <w:color w:val="800000"/>
+          <w:sz w:val="19"/>
+          <w:szCs w:val="19"/>
+        </w:rPr>
+        <w:t>table</w:t>
+      </w:r>
+      <w:r>
+        <w:rPr>
+          <w:rFonts w:ascii="Cascadia Mono" w:hAnsi="Cascadia Mono" w:cs="Cascadia Mono"/>
+          <w:color w:val="0000FF"/>
+          <w:sz w:val="19"/>
+          <w:szCs w:val="19"/>
+        </w:rPr>
+        <w:t>&gt;</w:t>
+      </w:r>
+    </w:p>
+    <w:p>
+      <w:pPr>
+        <w:pStyle w:val="ListParagraph"/>
+        <w:numPr>
+          <w:ilvl w:val="0"/>
+          <w:numId w:val="1"/>
+        </w:numPr>
+        <w:autoSpaceDE w:val="0"/>
+        <w:autoSpaceDN w:val="0"/>
+        <w:adjustRightInd w:val="0"/>
+        <w:spacing w:after="0" w:line="240" w:lineRule="auto"/>
+        <w:rPr>
+          <w:rFonts w:ascii="Cascadia Mono" w:hAnsi="Cascadia Mono" w:cs="Cascadia Mono"/>
+          <w:color w:val="000000"/>
+          <w:sz w:val="19"/>
+          <w:szCs w:val="19"/>
+        </w:rPr>
+      </w:pPr>
+      <w:r>
+        <w:rPr>
+          <w:rFonts w:ascii="Cascadia Mono" w:hAnsi="Cascadia Mono" w:cs="Cascadia Mono"/>
+          <w:color w:val="000000"/>
+          <w:sz w:val="19"/>
+          <w:szCs w:val="19"/>
+        </w:rPr>
+        <w:t xml:space="preserve">    </w:t>
+      </w:r>
+      <w:r>
+        <w:rPr>
+          <w:rFonts w:ascii="Cascadia Mono" w:hAnsi="Cascadia Mono" w:cs="Cascadia Mono"/>
+          <w:color w:val="0000FF"/>
+          <w:sz w:val="19"/>
+          <w:szCs w:val="19"/>
+        </w:rPr>
+        <w:t>&lt;/</w:t>
+      </w:r>
+      <w:r>
+        <w:rPr>
+          <w:rFonts w:ascii="Cascadia Mono" w:hAnsi="Cascadia Mono" w:cs="Cascadia Mono"/>
+          <w:color w:val="800000"/>
+          <w:sz w:val="19"/>
+          <w:szCs w:val="19"/>
+        </w:rPr>
+        <w:t>div</w:t>
+      </w:r>
+      <w:r>
+        <w:rPr>
+          <w:rFonts w:ascii="Cascadia Mono" w:hAnsi="Cascadia Mono" w:cs="Cascadia Mono"/>
+          <w:color w:val="0000FF"/>
+          <w:sz w:val="19"/>
+          <w:szCs w:val="19"/>
+        </w:rPr>
+        <w:t>&gt;</w:t>
+      </w:r>
+    </w:p>
+    <w:p>
+      <w:pPr>
+        <w:pStyle w:val="ListParagraph"/>
+        <w:numPr>
+          <w:ilvl w:val="0"/>
+          <w:numId w:val="1"/>
+        </w:numPr>
+        <w:spacing w:line="480" w:lineRule="auto"/>
+        <w:rPr>
+          <w:rFonts w:ascii="Times New Roman" w:hAnsi="Times New Roman" w:cs="Times New Roman"/>
+          <w:sz w:val="24"/>
+          <w:szCs w:val="24"/>
+        </w:rPr>
+      </w:pPr>
+      <w:r>
+        <w:rPr>
+          <w:rFonts w:ascii="Cascadia Mono" w:hAnsi="Cascadia Mono" w:cs="Cascadia Mono"/>
+          <w:color w:val="0000FF"/>
+          <w:sz w:val="19"/>
+          <w:szCs w:val="19"/>
+        </w:rPr>
+        <w:t>&lt;/</w:t>
+      </w:r>
+      <w:r>
+        <w:rPr>
+          <w:rFonts w:ascii="Cascadia Mono" w:hAnsi="Cascadia Mono" w:cs="Cascadia Mono"/>
+          <w:color w:val="800000"/>
+          <w:sz w:val="19"/>
+          <w:szCs w:val="19"/>
+        </w:rPr>
+        <w:t>div</w:t>
+      </w:r>
+      <w:r>
+        <w:rPr>
+          <w:rFonts w:ascii="Cascadia Mono" w:hAnsi="Cascadia Mono" w:cs="Cascadia Mono"/>
+          <w:color w:val="0000FF"/>
+          <w:sz w:val="19"/>
+          <w:szCs w:val="19"/>
+        </w:rPr>
+        <w:t>&gt;</w:t>
+      </w:r>
     </w:p>
     <w:sectPr>
       <w:pgSz w:w="12240" w:h="15840"/>

</xml_diff>